<commit_message>
Fixed a bug related to .ParaffinMold files
</commit_message>
<xml_diff>
--- a/Zen of Paraffin.docx
+++ b/Zen of Paraffin.docx
@@ -1,6 +1,6 @@
 
 <file path=word/document.xml><?xml version="1.0" encoding="utf-8"?>
-<w:document xmlns:wpc="http://schemas.microsoft.com/office/word/2010/wordprocessingCanvas" xmlns:mc="http://schemas.openxmlformats.org/markup-compatibility/2006" xmlns:o="urn:schemas-microsoft-com:office:office" xmlns:r="http://schemas.openxmlformats.org/officeDocument/2006/relationships" xmlns:m="http://schemas.openxmlformats.org/officeDocument/2006/math" xmlns:v="urn:schemas-microsoft-com:vml" xmlns:wp14="http://schemas.microsoft.com/office/word/2010/wordprocessingDrawing" xmlns:wp="http://schemas.openxmlformats.org/drawingml/2006/wordprocessingDrawing" xmlns:w10="urn:schemas-microsoft-com:office:word" xmlns:w="http://schemas.openxmlformats.org/wordprocessingml/2006/main" xmlns:w14="http://schemas.microsoft.com/office/word/2010/wordml" xmlns:wpg="http://schemas.microsoft.com/office/word/2010/wordprocessingGroup" xmlns:wpi="http://schemas.microsoft.com/office/word/2010/wordprocessingInk" xmlns:wne="http://schemas.microsoft.com/office/word/2006/wordml" xmlns:wps="http://schemas.microsoft.com/office/word/2010/wordprocessingShape" mc:Ignorable="w14 wp14">
+<w:document xmlns:wpc="http://schemas.microsoft.com/office/word/2010/wordprocessingCanvas" xmlns:mc="http://schemas.openxmlformats.org/markup-compatibility/2006" xmlns:o="urn:schemas-microsoft-com:office:office" xmlns:r="http://schemas.openxmlformats.org/officeDocument/2006/relationships" xmlns:m="http://schemas.openxmlformats.org/officeDocument/2006/math" xmlns:v="urn:schemas-microsoft-com:vml" xmlns:wp14="http://schemas.microsoft.com/office/word/2010/wordprocessingDrawing" xmlns:wp="http://schemas.openxmlformats.org/drawingml/2006/wordprocessingDrawing" xmlns:w10="urn:schemas-microsoft-com:office:word" xmlns:w="http://schemas.openxmlformats.org/wordprocessingml/2006/main" xmlns:w14="http://schemas.microsoft.com/office/word/2010/wordml" xmlns:w15="http://schemas.microsoft.com/office/word/2012/wordml" xmlns:wpg="http://schemas.microsoft.com/office/word/2010/wordprocessingGroup" xmlns:wpi="http://schemas.microsoft.com/office/word/2010/wordprocessingInk" xmlns:wne="http://schemas.microsoft.com/office/word/2006/wordml" xmlns:wps="http://schemas.microsoft.com/office/word/2010/wordprocessingShape" mc:Ignorable="w14 w15 wp14">
   <w:body>
     <w:p>
       <w:pPr>
@@ -28,6 +28,11 @@
       <w:r>
         <w:t>6</w:t>
       </w:r>
+      <w:r>
+        <w:t>1</w:t>
+      </w:r>
+      <w:bookmarkStart w:id="0" w:name="_GoBack"/>
+      <w:bookmarkEnd w:id="0"/>
     </w:p>
     <w:p>
       <w:pPr>
@@ -39,7 +44,7 @@
       <w:r>
         <w:t>John Robbins (</w:t>
       </w:r>
-      <w:hyperlink r:id="rId6" w:history="1">
+      <w:hyperlink r:id="rId5" w:history="1">
         <w:r>
           <w:rPr>
             <w:rStyle w:val="Hyperlink"/>
@@ -85,7 +90,7 @@
       <w:r>
         <w:t>’s excellent tutorial (</w:t>
       </w:r>
-      <w:hyperlink r:id="rId7" w:history="1">
+      <w:hyperlink r:id="rId6" w:history="1">
         <w:r>
           <w:rPr>
             <w:rStyle w:val="Hyperlink"/>
@@ -589,11 +594,17 @@
               <w:cnfStyle w:val="000000010000" w:firstRow="0" w:lastRow="0" w:firstColumn="0" w:lastColumn="0" w:oddVBand="0" w:evenVBand="0" w:oddHBand="0" w:evenHBand="1" w:firstRowFirstColumn="0" w:firstRowLastColumn="0" w:lastRowFirstColumn="0" w:lastRowLastColumn="0"/>
             </w:pPr>
             <w:r>
-              <w:t xml:space="preserve">Adds regular expression exclusions to both files and directories. The regular expression specified must be in quotes to account for spaces. Also, all regular expressions are treated as case insensitive. When Paraffin is looking at files, the regular expression is applied to just the filename. For directories, the check is against the complete drive and </w:t>
+              <w:t xml:space="preserve">Adds regular expression exclusions to both files and directories. The regular expression specified must be in quotes to account for spaces. Also, all regular expressions are treated as case insensitive. </w:t>
+            </w:r>
+            <w:r>
+              <w:t xml:space="preserve">The regular expression is applied to filenames, not the containing directory, and directory names when enumerating directories. </w:t>
+            </w:r>
+            <w:r>
+              <w:t>Specify as many –</w:t>
             </w:r>
             <w:r>
               <w:lastRenderedPageBreak/>
-              <w:t>directory name. Specify as many –regExExclude options as necessary.</w:t>
+              <w:t>regExExclude options as necessary.</w:t>
             </w:r>
           </w:p>
         </w:tc>
@@ -655,7 +666,13 @@
               <w:cnfStyle w:val="000000010000" w:firstRow="0" w:lastRow="0" w:firstColumn="0" w:lastColumn="0" w:oddVBand="0" w:evenVBand="0" w:oddHBand="0" w:evenHBand="1" w:firstRowFirstColumn="0" w:firstRowLastColumn="0" w:lastRowFirstColumn="0" w:lastRowLastColumn="0"/>
             </w:pPr>
             <w:r>
-              <w:t>If specified adds the Win64=”&lt;var&gt;” attribute to all components. In most cases you should not use this switch but instead specify the architecture with the WiX tool’s –arch switch.</w:t>
+              <w:t xml:space="preserve">If specified adds the Win64=”&lt;var&gt;” attribute to all components. In most cases you should not use this switch but instead specify the architecture with the WiX </w:t>
+            </w:r>
+            <w:r>
+              <w:t>tools</w:t>
+            </w:r>
+            <w:r>
+              <w:t xml:space="preserve"> –arch switch.</w:t>
             </w:r>
           </w:p>
         </w:tc>
@@ -1116,7 +1133,7 @@
       <w:r>
         <w:t xml:space="preserve"> in his blog: </w:t>
       </w:r>
-      <w:hyperlink r:id="rId8" w:history="1">
+      <w:hyperlink r:id="rId7" w:history="1">
         <w:r>
           <w:rPr>
             <w:rStyle w:val="Hyperlink"/>
@@ -2514,7 +2531,7 @@
           <w:sz w:val="22"/>
           <w:szCs w:val="22"/>
         </w:rPr>
-        <w:t xml:space="preserve">ere is no checking done on the  </w:t>
+        <w:t xml:space="preserve">ere is no checking done on the </w:t>
       </w:r>
       <w:r>
         <w:rPr>
@@ -3499,8 +3516,6 @@
       <w:r>
         <w:t xml:space="preserve"> or Higher</w:t>
       </w:r>
-      <w:bookmarkStart w:id="0" w:name="_GoBack"/>
-      <w:bookmarkEnd w:id="0"/>
     </w:p>
     <w:p>
       <w:r>
@@ -3509,7 +3524,7 @@
       <w:r>
         <w:t xml:space="preserve">If you happen to need multiple files per component, please keep using Paraffin 3.13 you can find here: </w:t>
       </w:r>
-      <w:hyperlink r:id="rId9" w:history="1">
+      <w:hyperlink r:id="rId8" w:history="1">
         <w:r>
           <w:rPr>
             <w:rStyle w:val="Hyperlink"/>
@@ -3537,7 +3552,7 @@
 </file>
 
 <file path=word/styles.xml><?xml version="1.0" encoding="utf-8"?>
-<w:styles xmlns:mc="http://schemas.openxmlformats.org/markup-compatibility/2006" xmlns:r="http://schemas.openxmlformats.org/officeDocument/2006/relationships" xmlns:w="http://schemas.openxmlformats.org/wordprocessingml/2006/main" xmlns:w14="http://schemas.microsoft.com/office/word/2010/wordml" mc:Ignorable="w14">
+<w:styles xmlns:mc="http://schemas.openxmlformats.org/markup-compatibility/2006" xmlns:r="http://schemas.openxmlformats.org/officeDocument/2006/relationships" xmlns:w="http://schemas.openxmlformats.org/wordprocessingml/2006/main" xmlns:w14="http://schemas.microsoft.com/office/word/2010/wordml" xmlns:w15="http://schemas.microsoft.com/office/word/2012/wordml" mc:Ignorable="w14 w15">
   <w:docDefaults>
     <w:rPrDefault>
       <w:rPr>
@@ -3553,1204 +3568,378 @@
       </w:pPr>
     </w:pPrDefault>
   </w:docDefaults>
-  <w:latentStyles w:defLockedState="0" w:defUIPriority="99" w:defSemiHidden="1" w:defUnhideWhenUsed="1" w:defQFormat="0" w:count="267">
-    <w:lsdException w:name="Normal" w:semiHidden="0" w:uiPriority="0" w:unhideWhenUsed="0" w:qFormat="1"/>
-    <w:lsdException w:name="heading 1" w:semiHidden="0" w:uiPriority="9" w:unhideWhenUsed="0" w:qFormat="1"/>
-    <w:lsdException w:name="heading 2" w:uiPriority="9" w:qFormat="1"/>
-    <w:lsdException w:name="heading 3" w:uiPriority="9" w:qFormat="1"/>
-    <w:lsdException w:name="heading 4" w:uiPriority="9" w:qFormat="1"/>
-    <w:lsdException w:name="heading 5" w:uiPriority="9" w:qFormat="1"/>
-    <w:lsdException w:name="heading 6" w:uiPriority="9" w:qFormat="1"/>
-    <w:lsdException w:name="heading 7" w:uiPriority="9" w:qFormat="1"/>
-    <w:lsdException w:name="heading 8" w:uiPriority="9" w:qFormat="1"/>
-    <w:lsdException w:name="heading 9" w:uiPriority="9" w:qFormat="1"/>
-    <w:lsdException w:name="toc 1" w:uiPriority="39"/>
-    <w:lsdException w:name="toc 2" w:uiPriority="39"/>
-    <w:lsdException w:name="toc 3" w:uiPriority="39"/>
-    <w:lsdException w:name="toc 4" w:uiPriority="39"/>
-    <w:lsdException w:name="toc 5" w:uiPriority="39"/>
-    <w:lsdException w:name="toc 6" w:uiPriority="39"/>
-    <w:lsdException w:name="toc 7" w:uiPriority="39"/>
-    <w:lsdException w:name="toc 8" w:uiPriority="39"/>
-    <w:lsdException w:name="toc 9" w:uiPriority="39"/>
-    <w:lsdException w:name="caption" w:uiPriority="35" w:qFormat="1"/>
-    <w:lsdException w:name="Title" w:semiHidden="0" w:uiPriority="10" w:unhideWhenUsed="0" w:qFormat="1"/>
-    <w:lsdException w:name="Default Paragraph Font" w:uiPriority="1"/>
-    <w:lsdException w:name="Subtitle" w:semiHidden="0" w:uiPriority="11" w:unhideWhenUsed="0" w:qFormat="1"/>
-    <w:lsdException w:name="Strong" w:semiHidden="0" w:uiPriority="22" w:unhideWhenUsed="0" w:qFormat="1"/>
-    <w:lsdException w:name="Emphasis" w:semiHidden="0" w:uiPriority="20" w:unhideWhenUsed="0" w:qFormat="1"/>
-    <w:lsdException w:name="Table Grid" w:semiHidden="0" w:uiPriority="59" w:unhideWhenUsed="0"/>
-    <w:lsdException w:name="Placeholder Text" w:unhideWhenUsed="0"/>
-    <w:lsdException w:name="No Spacing" w:semiHidden="0" w:uiPriority="1" w:unhideWhenUsed="0" w:qFormat="1"/>
-    <w:lsdException w:name="Light Shading" w:semiHidden="0" w:uiPriority="60" w:unhideWhenUsed="0"/>
-    <w:lsdException w:name="Light List" w:semiHidden="0" w:uiPriority="61" w:unhideWhenUsed="0"/>
-    <w:lsdException w:name="Light Grid" w:semiHidden="0" w:uiPriority="62" w:unhideWhenUsed="0"/>
-    <w:lsdException w:name="Medium Shading 1" w:semiHidden="0" w:uiPriority="63" w:unhideWhenUsed="0"/>
-    <w:lsdException w:name="Medium Shading 2" w:semiHidden="0" w:uiPriority="64" w:unhideWhenUsed="0"/>
-    <w:lsdException w:name="Medium List 1" w:semiHidden="0" w:uiPriority="65" w:unhideWhenUsed="0"/>
-    <w:lsdException w:name="Medium List 2" w:semiHidden="0" w:uiPriority="66" w:unhideWhenUsed="0"/>
-    <w:lsdException w:name="Medium Grid 1" w:semiHidden="0" w:uiPriority="67" w:unhideWhenUsed="0"/>
-    <w:lsdException w:name="Medium Grid 2" w:semiHidden="0" w:uiPriority="68" w:unhideWhenUsed="0"/>
-    <w:lsdException w:name="Medium Grid 3" w:semiHidden="0" w:uiPriority="69" w:unhideWhenUsed="0"/>
-    <w:lsdException w:name="Dark List" w:semiHidden="0" w:uiPriority="70" w:unhideWhenUsed="0"/>
-    <w:lsdException w:name="Colorful Shading" w:semiHidden="0" w:uiPriority="71" w:unhideWhenUsed="0"/>
-    <w:lsdException w:name="Colorful List" w:semiHidden="0" w:uiPriority="72" w:unhideWhenUsed="0"/>
-    <w:lsdException w:name="Colorful Grid" w:semiHidden="0" w:uiPriority="73" w:unhideWhenUsed="0"/>
-    <w:lsdException w:name="Light Shading Accent 1" w:semiHidden="0" w:uiPriority="60" w:unhideWhenUsed="0"/>
-    <w:lsdException w:name="Light List Accent 1" w:semiHidden="0" w:uiPriority="61" w:unhideWhenUsed="0"/>
-    <w:lsdException w:name="Light Grid Accent 1" w:semiHidden="0" w:uiPriority="62" w:unhideWhenUsed="0"/>
-    <w:lsdException w:name="Medium Shading 1 Accent 1" w:semiHidden="0" w:uiPriority="63" w:unhideWhenUsed="0"/>
-    <w:lsdException w:name="Medium Shading 2 Accent 1" w:semiHidden="0" w:uiPriority="64" w:unhideWhenUsed="0"/>
-    <w:lsdException w:name="Medium List 1 Accent 1" w:semiHidden="0" w:uiPriority="65" w:unhideWhenUsed="0"/>
-    <w:lsdException w:name="Revision" w:unhideWhenUsed="0"/>
-    <w:lsdException w:name="List Paragraph" w:semiHidden="0" w:uiPriority="34" w:unhideWhenUsed="0" w:qFormat="1"/>
-    <w:lsdException w:name="Quote" w:semiHidden="0" w:uiPriority="29" w:unhideWhenUsed="0" w:qFormat="1"/>
-    <w:lsdException w:name="Intense Quote" w:semiHidden="0" w:uiPriority="30" w:unhideWhenUsed="0" w:qFormat="1"/>
-    <w:lsdException w:name="Medium List 2 Accent 1" w:semiHidden="0" w:uiPriority="66" w:unhideWhenUsed="0"/>
-    <w:lsdException w:name="Medium Grid 1 Accent 1" w:semiHidden="0" w:uiPriority="67" w:unhideWhenUsed="0"/>
-    <w:lsdException w:name="Medium Grid 2 Accent 1" w:semiHidden="0" w:uiPriority="68" w:unhideWhenUsed="0"/>
-    <w:lsdException w:name="Medium Grid 3 Accent 1" w:semiHidden="0" w:uiPriority="69" w:unhideWhenUsed="0"/>
-    <w:lsdException w:name="Dark List Accent 1" w:semiHidden="0" w:uiPriority="70" w:unhideWhenUsed="0"/>
-    <w:lsdException w:name="Colorful Shading Accent 1" w:semiHidden="0" w:uiPriority="71" w:unhideWhenUsed="0"/>
-    <w:lsdException w:name="Colorful List Accent 1" w:semiHidden="0" w:uiPriority="72" w:unhideWhenUsed="0"/>
-    <w:lsdException w:name="Colorful Grid Accent 1" w:semiHidden="0" w:uiPriority="73" w:unhideWhenUsed="0"/>
-    <w:lsdException w:name="Light Shading Accent 2" w:semiHidden="0" w:uiPriority="60" w:unhideWhenUsed="0"/>
-    <w:lsdException w:name="Light List Accent 2" w:semiHidden="0" w:uiPriority="61" w:unhideWhenUsed="0"/>
-    <w:lsdException w:name="Light Grid Accent 2" w:semiHidden="0" w:uiPriority="62" w:unhideWhenUsed="0"/>
-    <w:lsdException w:name="Medium Shading 1 Accent 2" w:semiHidden="0" w:uiPriority="63" w:unhideWhenUsed="0"/>
-    <w:lsdException w:name="Medium Shading 2 Accent 2" w:semiHidden="0" w:uiPriority="64" w:unhideWhenUsed="0"/>
-    <w:lsdException w:name="Medium List 1 Accent 2" w:semiHidden="0" w:uiPriority="65" w:unhideWhenUsed="0"/>
-    <w:lsdException w:name="Medium List 2 Accent 2" w:semiHidden="0" w:uiPriority="66" w:unhideWhenUsed="0"/>
-    <w:lsdException w:name="Medium Grid 1 Accent 2" w:semiHidden="0" w:uiPriority="67" w:unhideWhenUsed="0"/>
-    <w:lsdException w:name="Medium Grid 2 Accent 2" w:semiHidden="0" w:uiPriority="68" w:unhideWhenUsed="0"/>
-    <w:lsdException w:name="Medium Grid 3 Accent 2" w:semiHidden="0" w:uiPriority="69" w:unhideWhenUsed="0"/>
-    <w:lsdException w:name="Dark List Accent 2" w:semiHidden="0" w:uiPriority="70" w:unhideWhenUsed="0"/>
-    <w:lsdException w:name="Colorful Shading Accent 2" w:semiHidden="0" w:uiPriority="71" w:unhideWhenUsed="0"/>
-    <w:lsdException w:name="Colorful List Accent 2" w:semiHidden="0" w:uiPriority="72" w:unhideWhenUsed="0"/>
-    <w:lsdException w:name="Colorful Grid Accent 2" w:semiHidden="0" w:uiPriority="73" w:unhideWhenUsed="0"/>
-    <w:lsdException w:name="Light Shading Accent 3" w:semiHidden="0" w:uiPriority="60" w:unhideWhenUsed="0"/>
-    <w:lsdException w:name="Light List Accent 3" w:semiHidden="0" w:uiPriority="61" w:unhideWhenUsed="0"/>
-    <w:lsdException w:name="Light Grid Accent 3" w:semiHidden="0" w:uiPriority="62" w:unhideWhenUsed="0"/>
-    <w:lsdException w:name="Medium Shading 1 Accent 3" w:semiHidden="0" w:uiPriority="63" w:unhideWhenUsed="0"/>
-    <w:lsdException w:name="Medium Shading 2 Accent 3" w:semiHidden="0" w:uiPriority="64" w:unhideWhenUsed="0"/>
-    <w:lsdException w:name="Medium List 1 Accent 3" w:semiHidden="0" w:uiPriority="65" w:unhideWhenUsed="0"/>
-    <w:lsdException w:name="Medium List 2 Accent 3" w:semiHidden="0" w:uiPriority="66" w:unhideWhenUsed="0"/>
-    <w:lsdException w:name="Medium Grid 1 Accent 3" w:semiHidden="0" w:uiPriority="67" w:unhideWhenUsed="0"/>
-    <w:lsdException w:name="Medium Grid 2 Accent 3" w:semiHidden="0" w:uiPriority="68" w:unhideWhenUsed="0"/>
-    <w:lsdException w:name="Medium Grid 3 Accent 3" w:semiHidden="0" w:uiPriority="69" w:unhideWhenUsed="0"/>
-    <w:lsdException w:name="Dark List Accent 3" w:semiHidden="0" w:uiPriority="70" w:unhideWhenUsed="0"/>
-    <w:lsdException w:name="Colorful Shading Accent 3" w:semiHidden="0" w:uiPriority="71" w:unhideWhenUsed="0"/>
-    <w:lsdException w:name="Colorful List Accent 3" w:semiHidden="0" w:uiPriority="72" w:unhideWhenUsed="0"/>
-    <w:lsdException w:name="Colorful Grid Accent 3" w:semiHidden="0" w:uiPriority="73" w:unhideWhenUsed="0"/>
-    <w:lsdException w:name="Light Shading Accent 4" w:semiHidden="0" w:uiPriority="60" w:unhideWhenUsed="0"/>
-    <w:lsdException w:name="Light List Accent 4" w:semiHidden="0" w:uiPriority="61" w:unhideWhenUsed="0"/>
-    <w:lsdException w:name="Light Grid Accent 4" w:semiHidden="0" w:uiPriority="62" w:unhideWhenUsed="0"/>
-    <w:lsdException w:name="Medium Shading 1 Accent 4" w:semiHidden="0" w:uiPriority="63" w:unhideWhenUsed="0"/>
-    <w:lsdException w:name="Medium Shading 2 Accent 4" w:semiHidden="0" w:uiPriority="64" w:unhideWhenUsed="0"/>
-    <w:lsdException w:name="Medium List 1 Accent 4" w:semiHidden="0" w:uiPriority="65" w:unhideWhenUsed="0"/>
-    <w:lsdException w:name="Medium List 2 Accent 4" w:semiHidden="0" w:uiPriority="66" w:unhideWhenUsed="0"/>
-    <w:lsdException w:name="Medium Grid 1 Accent 4" w:semiHidden="0" w:uiPriority="67" w:unhideWhenUsed="0"/>
-    <w:lsdException w:name="Medium Grid 2 Accent 4" w:semiHidden="0" w:uiPriority="68" w:unhideWhenUsed="0"/>
-    <w:lsdException w:name="Medium Grid 3 Accent 4" w:semiHidden="0" w:uiPriority="69" w:unhideWhenUsed="0"/>
-    <w:lsdException w:name="Dark List Accent 4" w:semiHidden="0" w:uiPriority="70" w:unhideWhenUsed="0"/>
-    <w:lsdException w:name="Colorful Shading Accent 4" w:semiHidden="0" w:uiPriority="71" w:unhideWhenUsed="0"/>
-    <w:lsdException w:name="Colorful List Accent 4" w:semiHidden="0" w:uiPriority="72" w:unhideWhenUsed="0"/>
-    <w:lsdException w:name="Colorful Grid Accent 4" w:semiHidden="0" w:uiPriority="73" w:unhideWhenUsed="0"/>
-    <w:lsdException w:name="Light Shading Accent 5" w:semiHidden="0" w:uiPriority="60" w:unhideWhenUsed="0"/>
-    <w:lsdException w:name="Light List Accent 5" w:semiHidden="0" w:uiPriority="61" w:unhideWhenUsed="0"/>
-    <w:lsdException w:name="Light Grid Accent 5" w:semiHidden="0" w:uiPriority="62" w:unhideWhenUsed="0"/>
-    <w:lsdException w:name="Medium Shading 1 Accent 5" w:semiHidden="0" w:uiPriority="63" w:unhideWhenUsed="0"/>
-    <w:lsdException w:name="Medium Shading 2 Accent 5" w:semiHidden="0" w:uiPriority="64" w:unhideWhenUsed="0"/>
-    <w:lsdException w:name="Medium List 1 Accent 5" w:semiHidden="0" w:uiPriority="65" w:unhideWhenUsed="0"/>
-    <w:lsdException w:name="Medium List 2 Accent 5" w:semiHidden="0" w:uiPriority="66" w:unhideWhenUsed="0"/>
-    <w:lsdException w:name="Medium Grid 1 Accent 5" w:semiHidden="0" w:uiPriority="67" w:unhideWhenUsed="0"/>
-    <w:lsdException w:name="Medium Grid 2 Accent 5" w:semiHidden="0" w:uiPriority="68" w:unhideWhenUsed="0"/>
-    <w:lsdException w:name="Medium Grid 3 Accent 5" w:semiHidden="0" w:uiPriority="69" w:unhideWhenUsed="0"/>
-    <w:lsdException w:name="Dark List Accent 5" w:semiHidden="0" w:uiPriority="70" w:unhideWhenUsed="0"/>
-    <w:lsdException w:name="Colorful Shading Accent 5" w:semiHidden="0" w:uiPriority="71" w:unhideWhenUsed="0"/>
-    <w:lsdException w:name="Colorful List Accent 5" w:semiHidden="0" w:uiPriority="72" w:unhideWhenUsed="0"/>
-    <w:lsdException w:name="Colorful Grid Accent 5" w:semiHidden="0" w:uiPriority="73" w:unhideWhenUsed="0"/>
-    <w:lsdException w:name="Light Shading Accent 6" w:semiHidden="0" w:uiPriority="60" w:unhideWhenUsed="0"/>
-    <w:lsdException w:name="Light List Accent 6" w:semiHidden="0" w:uiPriority="61" w:unhideWhenUsed="0"/>
-    <w:lsdException w:name="Light Grid Accent 6" w:semiHidden="0" w:uiPriority="62" w:unhideWhenUsed="0"/>
-    <w:lsdException w:name="Medium Shading 1 Accent 6" w:semiHidden="0" w:uiPriority="63" w:unhideWhenUsed="0"/>
-    <w:lsdException w:name="Medium Shading 2 Accent 6" w:semiHidden="0" w:uiPriority="64" w:unhideWhenUsed="0"/>
-    <w:lsdException w:name="Medium List 1 Accent 6" w:semiHidden="0" w:uiPriority="65" w:unhideWhenUsed="0"/>
-    <w:lsdException w:name="Medium List 2 Accent 6" w:semiHidden="0" w:uiPriority="66" w:unhideWhenUsed="0"/>
-    <w:lsdException w:name="Medium Grid 1 Accent 6" w:semiHidden="0" w:uiPriority="67" w:unhideWhenUsed="0"/>
-    <w:lsdException w:name="Medium Grid 2 Accent 6" w:semiHidden="0" w:uiPriority="68" w:unhideWhenUsed="0"/>
-    <w:lsdException w:name="Medium Grid 3 Accent 6" w:semiHidden="0" w:uiPriority="69" w:unhideWhenUsed="0"/>
-    <w:lsdException w:name="Dark List Accent 6" w:semiHidden="0" w:uiPriority="70" w:unhideWhenUsed="0"/>
-    <w:lsdException w:name="Colorful Shading Accent 6" w:semiHidden="0" w:uiPriority="71" w:unhideWhenUsed="0"/>
-    <w:lsdException w:name="Colorful List Accent 6" w:semiHidden="0" w:uiPriority="72" w:unhideWhenUsed="0"/>
-    <w:lsdException w:name="Colorful Grid Accent 6" w:semiHidden="0" w:uiPriority="73" w:unhideWhenUsed="0"/>
-    <w:lsdException w:name="Subtle Emphasis" w:semiHidden="0" w:uiPriority="19" w:unhideWhenUsed="0" w:qFormat="1"/>
-    <w:lsdException w:name="Intense Emphasis" w:semiHidden="0" w:uiPriority="21" w:unhideWhenUsed="0" w:qFormat="1"/>
-    <w:lsdException w:name="Subtle Reference" w:semiHidden="0" w:uiPriority="31" w:unhideWhenUsed="0" w:qFormat="1"/>
-    <w:lsdException w:name="Intense Reference" w:semiHidden="0" w:uiPriority="32" w:unhideWhenUsed="0" w:qFormat="1"/>
-    <w:lsdException w:name="Book Title" w:semiHidden="0" w:uiPriority="33" w:unhideWhenUsed="0" w:qFormat="1"/>
-    <w:lsdException w:name="Bibliography" w:uiPriority="37"/>
-    <w:lsdException w:name="TOC Heading" w:uiPriority="39" w:qFormat="1"/>
-  </w:latentStyles>
-  <w:style w:type="paragraph" w:default="1" w:styleId="Normal">
-    <w:name w:val="Normal"/>
-    <w:qFormat/>
-  </w:style>
-  <w:style w:type="paragraph" w:styleId="Heading1">
-    <w:name w:val="heading 1"/>
-    <w:basedOn w:val="Normal"/>
-    <w:next w:val="Normal"/>
-    <w:link w:val="Heading1Char"/>
-    <w:uiPriority w:val="9"/>
-    <w:qFormat/>
-    <w:rsid w:val="004C58BD"/>
-    <w:pPr>
-      <w:keepNext/>
-      <w:keepLines/>
-      <w:spacing w:before="480" w:after="0"/>
-      <w:outlineLvl w:val="0"/>
-    </w:pPr>
-    <w:rPr>
-      <w:rFonts w:asciiTheme="majorHAnsi" w:eastAsiaTheme="majorEastAsia" w:hAnsiTheme="majorHAnsi" w:cstheme="majorBidi"/>
-      <w:b/>
-      <w:bCs/>
-      <w:color w:val="365F91" w:themeColor="accent1" w:themeShade="BF"/>
-      <w:sz w:val="28"/>
-      <w:szCs w:val="28"/>
-    </w:rPr>
-  </w:style>
-  <w:style w:type="paragraph" w:styleId="Heading2">
-    <w:name w:val="heading 2"/>
-    <w:basedOn w:val="Normal"/>
-    <w:next w:val="Normal"/>
-    <w:link w:val="Heading2Char"/>
-    <w:uiPriority w:val="9"/>
-    <w:unhideWhenUsed/>
-    <w:qFormat/>
-    <w:rsid w:val="00D81699"/>
-    <w:pPr>
-      <w:keepNext/>
-      <w:keepLines/>
-      <w:spacing w:before="200" w:after="0"/>
-      <w:outlineLvl w:val="1"/>
-    </w:pPr>
-    <w:rPr>
-      <w:rFonts w:asciiTheme="majorHAnsi" w:eastAsiaTheme="majorEastAsia" w:hAnsiTheme="majorHAnsi" w:cstheme="majorBidi"/>
-      <w:b/>
-      <w:bCs/>
-      <w:color w:val="4F81BD" w:themeColor="accent1"/>
-      <w:sz w:val="26"/>
-      <w:szCs w:val="26"/>
-    </w:rPr>
-  </w:style>
-  <w:style w:type="paragraph" w:styleId="Heading3">
-    <w:name w:val="heading 3"/>
-    <w:basedOn w:val="Normal"/>
-    <w:next w:val="Normal"/>
-    <w:link w:val="Heading3Char"/>
-    <w:uiPriority w:val="9"/>
-    <w:unhideWhenUsed/>
-    <w:qFormat/>
-    <w:rsid w:val="00D81699"/>
-    <w:pPr>
-      <w:keepNext/>
-      <w:keepLines/>
-      <w:spacing w:before="200" w:after="0"/>
-      <w:outlineLvl w:val="2"/>
-    </w:pPr>
-    <w:rPr>
-      <w:rFonts w:asciiTheme="majorHAnsi" w:eastAsiaTheme="majorEastAsia" w:hAnsiTheme="majorHAnsi" w:cstheme="majorBidi"/>
-      <w:b/>
-      <w:bCs/>
-      <w:color w:val="4F81BD" w:themeColor="accent1"/>
-    </w:rPr>
-  </w:style>
-  <w:style w:type="character" w:default="1" w:styleId="DefaultParagraphFont">
-    <w:name w:val="Default Paragraph Font"/>
-    <w:uiPriority w:val="1"/>
-    <w:semiHidden/>
-    <w:unhideWhenUsed/>
-  </w:style>
-  <w:style w:type="table" w:default="1" w:styleId="TableNormal">
-    <w:name w:val="Normal Table"/>
-    <w:uiPriority w:val="99"/>
-    <w:semiHidden/>
-    <w:unhideWhenUsed/>
-    <w:tblPr>
-      <w:tblInd w:w="0" w:type="dxa"/>
-      <w:tblCellMar>
-        <w:top w:w="0" w:type="dxa"/>
-        <w:left w:w="108" w:type="dxa"/>
-        <w:bottom w:w="0" w:type="dxa"/>
-        <w:right w:w="108" w:type="dxa"/>
-      </w:tblCellMar>
-    </w:tblPr>
-  </w:style>
-  <w:style w:type="numbering" w:default="1" w:styleId="NoList">
-    <w:name w:val="No List"/>
-    <w:uiPriority w:val="99"/>
-    <w:semiHidden/>
-    <w:unhideWhenUsed/>
-  </w:style>
-  <w:style w:type="character" w:customStyle="1" w:styleId="Heading1Char">
-    <w:name w:val="Heading 1 Char"/>
-    <w:basedOn w:val="DefaultParagraphFont"/>
-    <w:link w:val="Heading1"/>
-    <w:uiPriority w:val="9"/>
-    <w:rsid w:val="004C58BD"/>
-    <w:rPr>
-      <w:rFonts w:asciiTheme="majorHAnsi" w:eastAsiaTheme="majorEastAsia" w:hAnsiTheme="majorHAnsi" w:cstheme="majorBidi"/>
-      <w:b/>
-      <w:bCs/>
-      <w:color w:val="365F91" w:themeColor="accent1" w:themeShade="BF"/>
-      <w:sz w:val="28"/>
-      <w:szCs w:val="28"/>
-    </w:rPr>
-  </w:style>
-  <w:style w:type="paragraph" w:styleId="Title">
-    <w:name w:val="Title"/>
-    <w:basedOn w:val="Normal"/>
-    <w:next w:val="Normal"/>
-    <w:link w:val="TitleChar"/>
-    <w:uiPriority w:val="10"/>
-    <w:qFormat/>
-    <w:rsid w:val="006D2773"/>
-    <w:pPr>
-      <w:pBdr>
-        <w:bottom w:val="single" w:sz="8" w:space="4" w:color="4F81BD" w:themeColor="accent1"/>
-      </w:pBdr>
-      <w:spacing w:after="300" w:line="240" w:lineRule="auto"/>
-      <w:contextualSpacing/>
-    </w:pPr>
-    <w:rPr>
-      <w:rFonts w:asciiTheme="majorHAnsi" w:eastAsiaTheme="majorEastAsia" w:hAnsiTheme="majorHAnsi" w:cstheme="majorBidi"/>
-      <w:color w:val="17365D" w:themeColor="text2" w:themeShade="BF"/>
-      <w:spacing w:val="5"/>
-      <w:kern w:val="28"/>
-      <w:sz w:val="52"/>
-      <w:szCs w:val="52"/>
-    </w:rPr>
-  </w:style>
-  <w:style w:type="character" w:customStyle="1" w:styleId="TitleChar">
-    <w:name w:val="Title Char"/>
-    <w:basedOn w:val="DefaultParagraphFont"/>
-    <w:link w:val="Title"/>
-    <w:uiPriority w:val="10"/>
-    <w:rsid w:val="006D2773"/>
-    <w:rPr>
-      <w:rFonts w:asciiTheme="majorHAnsi" w:eastAsiaTheme="majorEastAsia" w:hAnsiTheme="majorHAnsi" w:cstheme="majorBidi"/>
-      <w:color w:val="17365D" w:themeColor="text2" w:themeShade="BF"/>
-      <w:spacing w:val="5"/>
-      <w:kern w:val="28"/>
-      <w:sz w:val="52"/>
-      <w:szCs w:val="52"/>
-    </w:rPr>
-  </w:style>
-  <w:style w:type="character" w:styleId="Hyperlink">
-    <w:name w:val="Hyperlink"/>
-    <w:basedOn w:val="DefaultParagraphFont"/>
-    <w:uiPriority w:val="99"/>
-    <w:unhideWhenUsed/>
-    <w:rsid w:val="00AF26F2"/>
-    <w:rPr>
-      <w:color w:val="0000FF"/>
-      <w:u w:val="single"/>
-    </w:rPr>
-  </w:style>
-  <w:style w:type="paragraph" w:styleId="NoSpacing">
-    <w:name w:val="No Spacing"/>
-    <w:uiPriority w:val="1"/>
-    <w:qFormat/>
-    <w:rsid w:val="00AF26F2"/>
-    <w:pPr>
-      <w:spacing w:after="0" w:line="240" w:lineRule="auto"/>
-    </w:pPr>
-  </w:style>
-  <w:style w:type="character" w:customStyle="1" w:styleId="Heading2Char">
-    <w:name w:val="Heading 2 Char"/>
-    <w:basedOn w:val="DefaultParagraphFont"/>
-    <w:link w:val="Heading2"/>
-    <w:uiPriority w:val="9"/>
-    <w:rsid w:val="00D81699"/>
-    <w:rPr>
-      <w:rFonts w:asciiTheme="majorHAnsi" w:eastAsiaTheme="majorEastAsia" w:hAnsiTheme="majorHAnsi" w:cstheme="majorBidi"/>
-      <w:b/>
-      <w:bCs/>
-      <w:color w:val="4F81BD" w:themeColor="accent1"/>
-      <w:sz w:val="26"/>
-      <w:szCs w:val="26"/>
-    </w:rPr>
-  </w:style>
-  <w:style w:type="character" w:customStyle="1" w:styleId="Heading3Char">
-    <w:name w:val="Heading 3 Char"/>
-    <w:basedOn w:val="DefaultParagraphFont"/>
-    <w:link w:val="Heading3"/>
-    <w:uiPriority w:val="9"/>
-    <w:rsid w:val="00D81699"/>
-    <w:rPr>
-      <w:rFonts w:asciiTheme="majorHAnsi" w:eastAsiaTheme="majorEastAsia" w:hAnsiTheme="majorHAnsi" w:cstheme="majorBidi"/>
-      <w:b/>
-      <w:bCs/>
-      <w:color w:val="4F81BD" w:themeColor="accent1"/>
-    </w:rPr>
-  </w:style>
-  <w:style w:type="paragraph" w:styleId="HTMLPreformatted">
-    <w:name w:val="HTML Preformatted"/>
-    <w:basedOn w:val="Normal"/>
-    <w:link w:val="HTMLPreformattedChar"/>
-    <w:uiPriority w:val="99"/>
-    <w:semiHidden/>
-    <w:unhideWhenUsed/>
-    <w:rsid w:val="00371089"/>
-    <w:pPr>
-      <w:tabs>
-        <w:tab w:val="left" w:pos="916"/>
-        <w:tab w:val="left" w:pos="1832"/>
-        <w:tab w:val="left" w:pos="2748"/>
-        <w:tab w:val="left" w:pos="3664"/>
-        <w:tab w:val="left" w:pos="4580"/>
-        <w:tab w:val="left" w:pos="5496"/>
-        <w:tab w:val="left" w:pos="6412"/>
-        <w:tab w:val="left" w:pos="7328"/>
-        <w:tab w:val="left" w:pos="8244"/>
-        <w:tab w:val="left" w:pos="9160"/>
-        <w:tab w:val="left" w:pos="10076"/>
-        <w:tab w:val="left" w:pos="10992"/>
-        <w:tab w:val="left" w:pos="11908"/>
-        <w:tab w:val="left" w:pos="12824"/>
-        <w:tab w:val="left" w:pos="13740"/>
-        <w:tab w:val="left" w:pos="14656"/>
-      </w:tabs>
-      <w:spacing w:after="0" w:line="240" w:lineRule="auto"/>
-    </w:pPr>
-    <w:rPr>
-      <w:rFonts w:ascii="Courier New" w:eastAsia="Times New Roman" w:hAnsi="Courier New" w:cs="Courier New"/>
-      <w:sz w:val="20"/>
-      <w:szCs w:val="20"/>
-    </w:rPr>
-  </w:style>
-  <w:style w:type="character" w:customStyle="1" w:styleId="HTMLPreformattedChar">
-    <w:name w:val="HTML Preformatted Char"/>
-    <w:basedOn w:val="DefaultParagraphFont"/>
-    <w:link w:val="HTMLPreformatted"/>
-    <w:uiPriority w:val="99"/>
-    <w:semiHidden/>
-    <w:rsid w:val="00371089"/>
-    <w:rPr>
-      <w:rFonts w:ascii="Courier New" w:eastAsia="Times New Roman" w:hAnsi="Courier New" w:cs="Courier New"/>
-      <w:sz w:val="20"/>
-      <w:szCs w:val="20"/>
-    </w:rPr>
-  </w:style>
-  <w:style w:type="paragraph" w:customStyle="1" w:styleId="Code">
-    <w:name w:val="Code"/>
-    <w:basedOn w:val="Normal"/>
-    <w:qFormat/>
-    <w:rsid w:val="00371089"/>
-    <w:pPr>
-      <w:spacing w:after="0"/>
-    </w:pPr>
-    <w:rPr>
-      <w:rFonts w:ascii="Consolas" w:hAnsi="Consolas" w:cs="Consolas"/>
-    </w:rPr>
-  </w:style>
-  <w:style w:type="table" w:styleId="TableGrid">
-    <w:name w:val="Table Grid"/>
-    <w:basedOn w:val="TableNormal"/>
-    <w:uiPriority w:val="59"/>
-    <w:rsid w:val="00A576A8"/>
-    <w:pPr>
-      <w:spacing w:after="0" w:line="240" w:lineRule="auto"/>
-    </w:pPr>
-    <w:tblPr>
-      <w:tblInd w:w="0" w:type="dxa"/>
-      <w:tblBorders>
-        <w:top w:val="single" w:sz="4" w:space="0" w:color="auto"/>
-        <w:left w:val="single" w:sz="4" w:space="0" w:color="auto"/>
-        <w:bottom w:val="single" w:sz="4" w:space="0" w:color="auto"/>
-        <w:right w:val="single" w:sz="4" w:space="0" w:color="auto"/>
-        <w:insideH w:val="single" w:sz="4" w:space="0" w:color="auto"/>
-        <w:insideV w:val="single" w:sz="4" w:space="0" w:color="auto"/>
-      </w:tblBorders>
-      <w:tblCellMar>
-        <w:top w:w="0" w:type="dxa"/>
-        <w:left w:w="108" w:type="dxa"/>
-        <w:bottom w:w="0" w:type="dxa"/>
-        <w:right w:w="108" w:type="dxa"/>
-      </w:tblCellMar>
-    </w:tblPr>
-  </w:style>
-  <w:style w:type="table" w:styleId="LightShading">
-    <w:name w:val="Light Shading"/>
-    <w:basedOn w:val="TableNormal"/>
-    <w:uiPriority w:val="60"/>
-    <w:rsid w:val="00A576A8"/>
-    <w:pPr>
-      <w:spacing w:after="0" w:line="240" w:lineRule="auto"/>
-    </w:pPr>
-    <w:rPr>
-      <w:color w:val="000000" w:themeColor="text1" w:themeShade="BF"/>
-    </w:rPr>
-    <w:tblPr>
-      <w:tblStyleRowBandSize w:val="1"/>
-      <w:tblStyleColBandSize w:val="1"/>
-      <w:tblInd w:w="0" w:type="dxa"/>
-      <w:tblBorders>
-        <w:top w:val="single" w:sz="8" w:space="0" w:color="000000" w:themeColor="text1"/>
-        <w:bottom w:val="single" w:sz="8" w:space="0" w:color="000000" w:themeColor="text1"/>
-      </w:tblBorders>
-      <w:tblCellMar>
-        <w:top w:w="0" w:type="dxa"/>
-        <w:left w:w="108" w:type="dxa"/>
-        <w:bottom w:w="0" w:type="dxa"/>
-        <w:right w:w="108" w:type="dxa"/>
-      </w:tblCellMar>
-    </w:tblPr>
-    <w:tblStylePr w:type="firstRow">
-      <w:pPr>
-        <w:spacing w:before="0" w:after="0" w:line="240" w:lineRule="auto"/>
-      </w:pPr>
-      <w:rPr>
-        <w:b/>
-        <w:bCs/>
-      </w:rPr>
-      <w:tblPr/>
-      <w:tcPr>
-        <w:tcBorders>
-          <w:top w:val="single" w:sz="8" w:space="0" w:color="000000" w:themeColor="text1"/>
-          <w:left w:val="nil"/>
-          <w:bottom w:val="single" w:sz="8" w:space="0" w:color="000000" w:themeColor="text1"/>
-          <w:right w:val="nil"/>
-          <w:insideH w:val="nil"/>
-          <w:insideV w:val="nil"/>
-        </w:tcBorders>
-      </w:tcPr>
-    </w:tblStylePr>
-    <w:tblStylePr w:type="lastRow">
-      <w:pPr>
-        <w:spacing w:before="0" w:after="0" w:line="240" w:lineRule="auto"/>
-      </w:pPr>
-      <w:rPr>
-        <w:b/>
-        <w:bCs/>
-      </w:rPr>
-      <w:tblPr/>
-      <w:tcPr>
-        <w:tcBorders>
-          <w:top w:val="single" w:sz="8" w:space="0" w:color="000000" w:themeColor="text1"/>
-          <w:left w:val="nil"/>
-          <w:bottom w:val="single" w:sz="8" w:space="0" w:color="000000" w:themeColor="text1"/>
-          <w:right w:val="nil"/>
-          <w:insideH w:val="nil"/>
-          <w:insideV w:val="nil"/>
-        </w:tcBorders>
-      </w:tcPr>
-    </w:tblStylePr>
-    <w:tblStylePr w:type="firstCol">
-      <w:rPr>
-        <w:b/>
-        <w:bCs/>
-      </w:rPr>
-    </w:tblStylePr>
-    <w:tblStylePr w:type="lastCol">
-      <w:rPr>
-        <w:b/>
-        <w:bCs/>
-      </w:rPr>
-    </w:tblStylePr>
-    <w:tblStylePr w:type="band1Vert">
-      <w:tblPr/>
-      <w:tcPr>
-        <w:tcBorders>
-          <w:left w:val="nil"/>
-          <w:right w:val="nil"/>
-          <w:insideH w:val="nil"/>
-          <w:insideV w:val="nil"/>
-        </w:tcBorders>
-        <w:shd w:val="clear" w:color="auto" w:fill="C0C0C0" w:themeFill="text1" w:themeFillTint="3F"/>
-      </w:tcPr>
-    </w:tblStylePr>
-    <w:tblStylePr w:type="band1Horz">
-      <w:tblPr/>
-      <w:tcPr>
-        <w:tcBorders>
-          <w:left w:val="nil"/>
-          <w:right w:val="nil"/>
-          <w:insideH w:val="nil"/>
-          <w:insideV w:val="nil"/>
-        </w:tcBorders>
-        <w:shd w:val="clear" w:color="auto" w:fill="C0C0C0" w:themeFill="text1" w:themeFillTint="3F"/>
-      </w:tcPr>
-    </w:tblStylePr>
-  </w:style>
-  <w:style w:type="table" w:styleId="LightList">
-    <w:name w:val="Light List"/>
-    <w:basedOn w:val="TableNormal"/>
-    <w:uiPriority w:val="61"/>
-    <w:rsid w:val="00A576A8"/>
-    <w:pPr>
-      <w:spacing w:after="0" w:line="240" w:lineRule="auto"/>
-    </w:pPr>
-    <w:tblPr>
-      <w:tblStyleRowBandSize w:val="1"/>
-      <w:tblStyleColBandSize w:val="1"/>
-      <w:tblInd w:w="0" w:type="dxa"/>
-      <w:tblBorders>
-        <w:top w:val="single" w:sz="8" w:space="0" w:color="000000" w:themeColor="text1"/>
-        <w:left w:val="single" w:sz="8" w:space="0" w:color="000000" w:themeColor="text1"/>
-        <w:bottom w:val="single" w:sz="8" w:space="0" w:color="000000" w:themeColor="text1"/>
-        <w:right w:val="single" w:sz="8" w:space="0" w:color="000000" w:themeColor="text1"/>
-      </w:tblBorders>
-      <w:tblCellMar>
-        <w:top w:w="0" w:type="dxa"/>
-        <w:left w:w="108" w:type="dxa"/>
-        <w:bottom w:w="0" w:type="dxa"/>
-        <w:right w:w="108" w:type="dxa"/>
-      </w:tblCellMar>
-    </w:tblPr>
-    <w:tblStylePr w:type="firstRow">
-      <w:pPr>
-        <w:spacing w:before="0" w:after="0" w:line="240" w:lineRule="auto"/>
-      </w:pPr>
-      <w:rPr>
-        <w:b/>
-        <w:bCs/>
-        <w:color w:val="FFFFFF" w:themeColor="background1"/>
-      </w:rPr>
-      <w:tblPr/>
-      <w:tcPr>
-        <w:shd w:val="clear" w:color="auto" w:fill="000000" w:themeFill="text1"/>
-      </w:tcPr>
-    </w:tblStylePr>
-    <w:tblStylePr w:type="lastRow">
-      <w:pPr>
-        <w:spacing w:before="0" w:after="0" w:line="240" w:lineRule="auto"/>
-      </w:pPr>
-      <w:rPr>
-        <w:b/>
-        <w:bCs/>
-      </w:rPr>
-      <w:tblPr/>
-      <w:tcPr>
-        <w:tcBorders>
-          <w:top w:val="double" w:sz="6" w:space="0" w:color="000000" w:themeColor="text1"/>
-          <w:left w:val="single" w:sz="8" w:space="0" w:color="000000" w:themeColor="text1"/>
-          <w:bottom w:val="single" w:sz="8" w:space="0" w:color="000000" w:themeColor="text1"/>
-          <w:right w:val="single" w:sz="8" w:space="0" w:color="000000" w:themeColor="text1"/>
-        </w:tcBorders>
-      </w:tcPr>
-    </w:tblStylePr>
-    <w:tblStylePr w:type="firstCol">
-      <w:rPr>
-        <w:b/>
-        <w:bCs/>
-      </w:rPr>
-    </w:tblStylePr>
-    <w:tblStylePr w:type="lastCol">
-      <w:rPr>
-        <w:b/>
-        <w:bCs/>
-      </w:rPr>
-    </w:tblStylePr>
-    <w:tblStylePr w:type="band1Vert">
-      <w:tblPr/>
-      <w:tcPr>
-        <w:tcBorders>
-          <w:top w:val="single" w:sz="8" w:space="0" w:color="000000" w:themeColor="text1"/>
-          <w:left w:val="single" w:sz="8" w:space="0" w:color="000000" w:themeColor="text1"/>
-          <w:bottom w:val="single" w:sz="8" w:space="0" w:color="000000" w:themeColor="text1"/>
-          <w:right w:val="single" w:sz="8" w:space="0" w:color="000000" w:themeColor="text1"/>
-        </w:tcBorders>
-      </w:tcPr>
-    </w:tblStylePr>
-    <w:tblStylePr w:type="band1Horz">
-      <w:tblPr/>
-      <w:tcPr>
-        <w:tcBorders>
-          <w:top w:val="single" w:sz="8" w:space="0" w:color="000000" w:themeColor="text1"/>
-          <w:left w:val="single" w:sz="8" w:space="0" w:color="000000" w:themeColor="text1"/>
-          <w:bottom w:val="single" w:sz="8" w:space="0" w:color="000000" w:themeColor="text1"/>
-          <w:right w:val="single" w:sz="8" w:space="0" w:color="000000" w:themeColor="text1"/>
-        </w:tcBorders>
-      </w:tcPr>
-    </w:tblStylePr>
-  </w:style>
-  <w:style w:type="table" w:styleId="MediumShading2-Accent5">
-    <w:name w:val="Medium Shading 2 Accent 5"/>
-    <w:basedOn w:val="TableNormal"/>
-    <w:uiPriority w:val="64"/>
-    <w:rsid w:val="00A576A8"/>
-    <w:pPr>
-      <w:spacing w:after="0" w:line="240" w:lineRule="auto"/>
-    </w:pPr>
-    <w:tblPr>
-      <w:tblStyleRowBandSize w:val="1"/>
-      <w:tblStyleColBandSize w:val="1"/>
-      <w:tblInd w:w="0" w:type="dxa"/>
-      <w:tblBorders>
-        <w:top w:val="single" w:sz="18" w:space="0" w:color="auto"/>
-        <w:bottom w:val="single" w:sz="18" w:space="0" w:color="auto"/>
-      </w:tblBorders>
-      <w:tblCellMar>
-        <w:top w:w="0" w:type="dxa"/>
-        <w:left w:w="108" w:type="dxa"/>
-        <w:bottom w:w="0" w:type="dxa"/>
-        <w:right w:w="108" w:type="dxa"/>
-      </w:tblCellMar>
-    </w:tblPr>
-    <w:tblStylePr w:type="firstRow">
-      <w:pPr>
-        <w:spacing w:before="0" w:after="0" w:line="240" w:lineRule="auto"/>
-      </w:pPr>
-      <w:rPr>
-        <w:b/>
-        <w:bCs/>
-        <w:color w:val="FFFFFF" w:themeColor="background1"/>
-      </w:rPr>
-      <w:tblPr/>
-      <w:tcPr>
-        <w:tcBorders>
-          <w:top w:val="single" w:sz="18" w:space="0" w:color="auto"/>
-          <w:left w:val="nil"/>
-          <w:bottom w:val="single" w:sz="18" w:space="0" w:color="auto"/>
-          <w:right w:val="nil"/>
-          <w:insideH w:val="nil"/>
-          <w:insideV w:val="nil"/>
-        </w:tcBorders>
-        <w:shd w:val="clear" w:color="auto" w:fill="4BACC6" w:themeFill="accent5"/>
-      </w:tcPr>
-    </w:tblStylePr>
-    <w:tblStylePr w:type="lastRow">
-      <w:pPr>
-        <w:spacing w:before="0" w:after="0" w:line="240" w:lineRule="auto"/>
-      </w:pPr>
-      <w:rPr>
-        <w:color w:val="auto"/>
-      </w:rPr>
-      <w:tblPr/>
-      <w:tcPr>
-        <w:tcBorders>
-          <w:top w:val="double" w:sz="6" w:space="0" w:color="auto"/>
-          <w:left w:val="nil"/>
-          <w:bottom w:val="single" w:sz="18" w:space="0" w:color="auto"/>
-          <w:right w:val="nil"/>
-          <w:insideH w:val="nil"/>
-          <w:insideV w:val="nil"/>
-        </w:tcBorders>
-        <w:shd w:val="clear" w:color="auto" w:fill="FFFFFF" w:themeFill="background1"/>
-      </w:tcPr>
-    </w:tblStylePr>
-    <w:tblStylePr w:type="firstCol">
-      <w:rPr>
-        <w:b/>
-        <w:bCs/>
-        <w:color w:val="FFFFFF" w:themeColor="background1"/>
-      </w:rPr>
-      <w:tblPr/>
-      <w:tcPr>
-        <w:tcBorders>
-          <w:top w:val="nil"/>
-          <w:left w:val="nil"/>
-          <w:bottom w:val="single" w:sz="18" w:space="0" w:color="auto"/>
-          <w:right w:val="nil"/>
-          <w:insideH w:val="nil"/>
-          <w:insideV w:val="nil"/>
-        </w:tcBorders>
-        <w:shd w:val="clear" w:color="auto" w:fill="4BACC6" w:themeFill="accent5"/>
-      </w:tcPr>
-    </w:tblStylePr>
-    <w:tblStylePr w:type="lastCol">
-      <w:rPr>
-        <w:b/>
-        <w:bCs/>
-        <w:color w:val="FFFFFF" w:themeColor="background1"/>
-      </w:rPr>
-      <w:tblPr/>
-      <w:tcPr>
-        <w:tcBorders>
-          <w:left w:val="nil"/>
-          <w:right w:val="nil"/>
-          <w:insideH w:val="nil"/>
-          <w:insideV w:val="nil"/>
-        </w:tcBorders>
-        <w:shd w:val="clear" w:color="auto" w:fill="4BACC6" w:themeFill="accent5"/>
-      </w:tcPr>
-    </w:tblStylePr>
-    <w:tblStylePr w:type="band1Vert">
-      <w:tblPr/>
-      <w:tcPr>
-        <w:tcBorders>
-          <w:left w:val="nil"/>
-          <w:right w:val="nil"/>
-          <w:insideH w:val="nil"/>
-          <w:insideV w:val="nil"/>
-        </w:tcBorders>
-        <w:shd w:val="clear" w:color="auto" w:fill="D8D8D8" w:themeFill="background1" w:themeFillShade="D8"/>
-      </w:tcPr>
-    </w:tblStylePr>
-    <w:tblStylePr w:type="band1Horz">
-      <w:tblPr/>
-      <w:tcPr>
-        <w:shd w:val="clear" w:color="auto" w:fill="D8D8D8" w:themeFill="background1" w:themeFillShade="D8"/>
-      </w:tcPr>
-    </w:tblStylePr>
-    <w:tblStylePr w:type="neCell">
-      <w:tblPr/>
-      <w:tcPr>
-        <w:tcBorders>
-          <w:top w:val="single" w:sz="18" w:space="0" w:color="auto"/>
-          <w:left w:val="nil"/>
-          <w:bottom w:val="single" w:sz="18" w:space="0" w:color="auto"/>
-          <w:right w:val="nil"/>
-          <w:insideH w:val="nil"/>
-          <w:insideV w:val="nil"/>
-        </w:tcBorders>
-      </w:tcPr>
-    </w:tblStylePr>
-    <w:tblStylePr w:type="nwCell">
-      <w:rPr>
-        <w:color w:val="FFFFFF" w:themeColor="background1"/>
-      </w:rPr>
-      <w:tblPr/>
-      <w:tcPr>
-        <w:tcBorders>
-          <w:top w:val="single" w:sz="18" w:space="0" w:color="auto"/>
-          <w:left w:val="nil"/>
-          <w:bottom w:val="single" w:sz="18" w:space="0" w:color="auto"/>
-          <w:right w:val="nil"/>
-          <w:insideH w:val="nil"/>
-          <w:insideV w:val="nil"/>
-        </w:tcBorders>
-      </w:tcPr>
-    </w:tblStylePr>
-  </w:style>
-  <w:style w:type="table" w:styleId="MediumShading2-Accent1">
-    <w:name w:val="Medium Shading 2 Accent 1"/>
-    <w:basedOn w:val="TableNormal"/>
-    <w:uiPriority w:val="64"/>
-    <w:rsid w:val="00A576A8"/>
-    <w:pPr>
-      <w:spacing w:after="0" w:line="240" w:lineRule="auto"/>
-    </w:pPr>
-    <w:tblPr>
-      <w:tblStyleRowBandSize w:val="1"/>
-      <w:tblStyleColBandSize w:val="1"/>
-      <w:tblInd w:w="0" w:type="dxa"/>
-      <w:tblBorders>
-        <w:top w:val="single" w:sz="18" w:space="0" w:color="auto"/>
-        <w:bottom w:val="single" w:sz="18" w:space="0" w:color="auto"/>
-      </w:tblBorders>
-      <w:tblCellMar>
-        <w:top w:w="0" w:type="dxa"/>
-        <w:left w:w="108" w:type="dxa"/>
-        <w:bottom w:w="0" w:type="dxa"/>
-        <w:right w:w="108" w:type="dxa"/>
-      </w:tblCellMar>
-    </w:tblPr>
-    <w:tblStylePr w:type="firstRow">
-      <w:pPr>
-        <w:spacing w:before="0" w:after="0" w:line="240" w:lineRule="auto"/>
-      </w:pPr>
-      <w:rPr>
-        <w:b/>
-        <w:bCs/>
-        <w:color w:val="FFFFFF" w:themeColor="background1"/>
-      </w:rPr>
-      <w:tblPr/>
-      <w:tcPr>
-        <w:tcBorders>
-          <w:top w:val="single" w:sz="18" w:space="0" w:color="auto"/>
-          <w:left w:val="nil"/>
-          <w:bottom w:val="single" w:sz="18" w:space="0" w:color="auto"/>
-          <w:right w:val="nil"/>
-          <w:insideH w:val="nil"/>
-          <w:insideV w:val="nil"/>
-        </w:tcBorders>
-        <w:shd w:val="clear" w:color="auto" w:fill="4F81BD" w:themeFill="accent1"/>
-      </w:tcPr>
-    </w:tblStylePr>
-    <w:tblStylePr w:type="lastRow">
-      <w:pPr>
-        <w:spacing w:before="0" w:after="0" w:line="240" w:lineRule="auto"/>
-      </w:pPr>
-      <w:rPr>
-        <w:color w:val="auto"/>
-      </w:rPr>
-      <w:tblPr/>
-      <w:tcPr>
-        <w:tcBorders>
-          <w:top w:val="double" w:sz="6" w:space="0" w:color="auto"/>
-          <w:left w:val="nil"/>
-          <w:bottom w:val="single" w:sz="18" w:space="0" w:color="auto"/>
-          <w:right w:val="nil"/>
-          <w:insideH w:val="nil"/>
-          <w:insideV w:val="nil"/>
-        </w:tcBorders>
-        <w:shd w:val="clear" w:color="auto" w:fill="FFFFFF" w:themeFill="background1"/>
-      </w:tcPr>
-    </w:tblStylePr>
-    <w:tblStylePr w:type="firstCol">
-      <w:rPr>
-        <w:b/>
-        <w:bCs/>
-        <w:color w:val="FFFFFF" w:themeColor="background1"/>
-      </w:rPr>
-      <w:tblPr/>
-      <w:tcPr>
-        <w:tcBorders>
-          <w:top w:val="nil"/>
-          <w:left w:val="nil"/>
-          <w:bottom w:val="single" w:sz="18" w:space="0" w:color="auto"/>
-          <w:right w:val="nil"/>
-          <w:insideH w:val="nil"/>
-          <w:insideV w:val="nil"/>
-        </w:tcBorders>
-        <w:shd w:val="clear" w:color="auto" w:fill="4F81BD" w:themeFill="accent1"/>
-      </w:tcPr>
-    </w:tblStylePr>
-    <w:tblStylePr w:type="lastCol">
-      <w:rPr>
-        <w:b/>
-        <w:bCs/>
-        <w:color w:val="FFFFFF" w:themeColor="background1"/>
-      </w:rPr>
-      <w:tblPr/>
-      <w:tcPr>
-        <w:tcBorders>
-          <w:left w:val="nil"/>
-          <w:right w:val="nil"/>
-          <w:insideH w:val="nil"/>
-          <w:insideV w:val="nil"/>
-        </w:tcBorders>
-        <w:shd w:val="clear" w:color="auto" w:fill="4F81BD" w:themeFill="accent1"/>
-      </w:tcPr>
-    </w:tblStylePr>
-    <w:tblStylePr w:type="band1Vert">
-      <w:tblPr/>
-      <w:tcPr>
-        <w:tcBorders>
-          <w:left w:val="nil"/>
-          <w:right w:val="nil"/>
-          <w:insideH w:val="nil"/>
-          <w:insideV w:val="nil"/>
-        </w:tcBorders>
-        <w:shd w:val="clear" w:color="auto" w:fill="D8D8D8" w:themeFill="background1" w:themeFillShade="D8"/>
-      </w:tcPr>
-    </w:tblStylePr>
-    <w:tblStylePr w:type="band1Horz">
-      <w:tblPr/>
-      <w:tcPr>
-        <w:shd w:val="clear" w:color="auto" w:fill="D8D8D8" w:themeFill="background1" w:themeFillShade="D8"/>
-      </w:tcPr>
-    </w:tblStylePr>
-    <w:tblStylePr w:type="neCell">
-      <w:tblPr/>
-      <w:tcPr>
-        <w:tcBorders>
-          <w:top w:val="single" w:sz="18" w:space="0" w:color="auto"/>
-          <w:left w:val="nil"/>
-          <w:bottom w:val="single" w:sz="18" w:space="0" w:color="auto"/>
-          <w:right w:val="nil"/>
-          <w:insideH w:val="nil"/>
-          <w:insideV w:val="nil"/>
-        </w:tcBorders>
-      </w:tcPr>
-    </w:tblStylePr>
-    <w:tblStylePr w:type="nwCell">
-      <w:rPr>
-        <w:color w:val="FFFFFF" w:themeColor="background1"/>
-      </w:rPr>
-      <w:tblPr/>
-      <w:tcPr>
-        <w:tcBorders>
-          <w:top w:val="single" w:sz="18" w:space="0" w:color="auto"/>
-          <w:left w:val="nil"/>
-          <w:bottom w:val="single" w:sz="18" w:space="0" w:color="auto"/>
-          <w:right w:val="nil"/>
-          <w:insideH w:val="nil"/>
-          <w:insideV w:val="nil"/>
-        </w:tcBorders>
-      </w:tcPr>
-    </w:tblStylePr>
-  </w:style>
-  <w:style w:type="table" w:styleId="MediumShading1-Accent1">
-    <w:name w:val="Medium Shading 1 Accent 1"/>
-    <w:basedOn w:val="TableNormal"/>
-    <w:uiPriority w:val="63"/>
-    <w:rsid w:val="00A576A8"/>
-    <w:pPr>
-      <w:spacing w:after="0" w:line="240" w:lineRule="auto"/>
-    </w:pPr>
-    <w:tblPr>
-      <w:tblStyleRowBandSize w:val="1"/>
-      <w:tblStyleColBandSize w:val="1"/>
-      <w:tblInd w:w="0" w:type="dxa"/>
-      <w:tblBorders>
-        <w:top w:val="single" w:sz="8" w:space="0" w:color="7BA0CD" w:themeColor="accent1" w:themeTint="BF"/>
-        <w:left w:val="single" w:sz="8" w:space="0" w:color="7BA0CD" w:themeColor="accent1" w:themeTint="BF"/>
-        <w:bottom w:val="single" w:sz="8" w:space="0" w:color="7BA0CD" w:themeColor="accent1" w:themeTint="BF"/>
-        <w:right w:val="single" w:sz="8" w:space="0" w:color="7BA0CD" w:themeColor="accent1" w:themeTint="BF"/>
-        <w:insideH w:val="single" w:sz="8" w:space="0" w:color="7BA0CD" w:themeColor="accent1" w:themeTint="BF"/>
-      </w:tblBorders>
-      <w:tblCellMar>
-        <w:top w:w="0" w:type="dxa"/>
-        <w:left w:w="108" w:type="dxa"/>
-        <w:bottom w:w="0" w:type="dxa"/>
-        <w:right w:w="108" w:type="dxa"/>
-      </w:tblCellMar>
-    </w:tblPr>
-    <w:tblStylePr w:type="firstRow">
-      <w:pPr>
-        <w:spacing w:before="0" w:after="0" w:line="240" w:lineRule="auto"/>
-      </w:pPr>
-      <w:rPr>
-        <w:b/>
-        <w:bCs/>
-        <w:color w:val="FFFFFF" w:themeColor="background1"/>
-      </w:rPr>
-      <w:tblPr/>
-      <w:tcPr>
-        <w:tcBorders>
-          <w:top w:val="single" w:sz="8" w:space="0" w:color="7BA0CD" w:themeColor="accent1" w:themeTint="BF"/>
-          <w:left w:val="single" w:sz="8" w:space="0" w:color="7BA0CD" w:themeColor="accent1" w:themeTint="BF"/>
-          <w:bottom w:val="single" w:sz="8" w:space="0" w:color="7BA0CD" w:themeColor="accent1" w:themeTint="BF"/>
-          <w:right w:val="single" w:sz="8" w:space="0" w:color="7BA0CD" w:themeColor="accent1" w:themeTint="BF"/>
-          <w:insideH w:val="nil"/>
-          <w:insideV w:val="nil"/>
-        </w:tcBorders>
-        <w:shd w:val="clear" w:color="auto" w:fill="4F81BD" w:themeFill="accent1"/>
-      </w:tcPr>
-    </w:tblStylePr>
-    <w:tblStylePr w:type="lastRow">
-      <w:pPr>
-        <w:spacing w:before="0" w:after="0" w:line="240" w:lineRule="auto"/>
-      </w:pPr>
-      <w:rPr>
-        <w:b/>
-        <w:bCs/>
-      </w:rPr>
-      <w:tblPr/>
-      <w:tcPr>
-        <w:tcBorders>
-          <w:top w:val="double" w:sz="6" w:space="0" w:color="7BA0CD" w:themeColor="accent1" w:themeTint="BF"/>
-          <w:left w:val="single" w:sz="8" w:space="0" w:color="7BA0CD" w:themeColor="accent1" w:themeTint="BF"/>
-          <w:bottom w:val="single" w:sz="8" w:space="0" w:color="7BA0CD" w:themeColor="accent1" w:themeTint="BF"/>
-          <w:right w:val="single" w:sz="8" w:space="0" w:color="7BA0CD" w:themeColor="accent1" w:themeTint="BF"/>
-          <w:insideH w:val="nil"/>
-          <w:insideV w:val="nil"/>
-        </w:tcBorders>
-      </w:tcPr>
-    </w:tblStylePr>
-    <w:tblStylePr w:type="firstCol">
-      <w:rPr>
-        <w:b/>
-        <w:bCs/>
-      </w:rPr>
-    </w:tblStylePr>
-    <w:tblStylePr w:type="lastCol">
-      <w:rPr>
-        <w:b/>
-        <w:bCs/>
-      </w:rPr>
-    </w:tblStylePr>
-    <w:tblStylePr w:type="band1Vert">
-      <w:tblPr/>
-      <w:tcPr>
-        <w:shd w:val="clear" w:color="auto" w:fill="D3DFEE" w:themeFill="accent1" w:themeFillTint="3F"/>
-      </w:tcPr>
-    </w:tblStylePr>
-    <w:tblStylePr w:type="band1Horz">
-      <w:tblPr/>
-      <w:tcPr>
-        <w:tcBorders>
-          <w:insideH w:val="nil"/>
-          <w:insideV w:val="nil"/>
-        </w:tcBorders>
-        <w:shd w:val="clear" w:color="auto" w:fill="D3DFEE" w:themeFill="accent1" w:themeFillTint="3F"/>
-      </w:tcPr>
-    </w:tblStylePr>
-    <w:tblStylePr w:type="band2Horz">
-      <w:tblPr/>
-      <w:tcPr>
-        <w:tcBorders>
-          <w:insideH w:val="nil"/>
-          <w:insideV w:val="nil"/>
-        </w:tcBorders>
-      </w:tcPr>
-    </w:tblStylePr>
-  </w:style>
-  <w:style w:type="character" w:styleId="IntenseEmphasis">
-    <w:name w:val="Intense Emphasis"/>
-    <w:basedOn w:val="DefaultParagraphFont"/>
-    <w:uiPriority w:val="21"/>
-    <w:qFormat/>
-    <w:rsid w:val="00761488"/>
-    <w:rPr>
-      <w:b/>
-      <w:bCs/>
-      <w:i/>
-      <w:iCs/>
-      <w:color w:val="4F81BD" w:themeColor="accent1"/>
-    </w:rPr>
-  </w:style>
-</w:styles>
-</file>
-
-<file path=word/stylesWithEffects.xml><?xml version="1.0" encoding="utf-8"?>
-<w:styles xmlns:wpc="http://schemas.microsoft.com/office/word/2010/wordprocessingCanvas" xmlns:mc="http://schemas.openxmlformats.org/markup-compatibility/2006" xmlns:o="urn:schemas-microsoft-com:office:office" xmlns:r="http://schemas.openxmlformats.org/officeDocument/2006/relationships" xmlns:m="http://schemas.openxmlformats.org/officeDocument/2006/math" xmlns:v="urn:schemas-microsoft-com:vml" xmlns:wp14="http://schemas.microsoft.com/office/word/2010/wordprocessingDrawing" xmlns:wp="http://schemas.openxmlformats.org/drawingml/2006/wordprocessingDrawing" xmlns:w10="urn:schemas-microsoft-com:office:word" xmlns:w="http://schemas.openxmlformats.org/wordprocessingml/2006/main" xmlns:w14="http://schemas.microsoft.com/office/word/2010/wordml" xmlns:wpg="http://schemas.microsoft.com/office/word/2010/wordprocessingGroup" xmlns:wpi="http://schemas.microsoft.com/office/word/2010/wordprocessingInk" xmlns:wne="http://schemas.microsoft.com/office/word/2006/wordml" xmlns:wps="http://schemas.microsoft.com/office/word/2010/wordprocessingShape" mc:Ignorable="w14 wp14">
-  <w:docDefaults>
-    <w:rPrDefault>
-      <w:rPr>
-        <w:rFonts w:asciiTheme="minorHAnsi" w:eastAsiaTheme="minorHAnsi" w:hAnsiTheme="minorHAnsi" w:cstheme="minorBidi"/>
-        <w:sz w:val="22"/>
-        <w:szCs w:val="22"/>
-        <w:lang w:val="en-US" w:eastAsia="en-US" w:bidi="ar-SA"/>
-      </w:rPr>
-    </w:rPrDefault>
-    <w:pPrDefault>
-      <w:pPr>
-        <w:spacing w:after="200" w:line="276" w:lineRule="auto"/>
-      </w:pPr>
-    </w:pPrDefault>
-  </w:docDefaults>
-  <w:latentStyles w:defLockedState="0" w:defUIPriority="99" w:defSemiHidden="1" w:defUnhideWhenUsed="1" w:defQFormat="0" w:count="267">
-    <w:lsdException w:name="Normal" w:semiHidden="0" w:uiPriority="0" w:unhideWhenUsed="0" w:qFormat="1"/>
-    <w:lsdException w:name="heading 1" w:semiHidden="0" w:uiPriority="9" w:unhideWhenUsed="0" w:qFormat="1"/>
-    <w:lsdException w:name="heading 2" w:uiPriority="9" w:qFormat="1"/>
-    <w:lsdException w:name="heading 3" w:uiPriority="9" w:qFormat="1"/>
-    <w:lsdException w:name="heading 4" w:uiPriority="9" w:qFormat="1"/>
-    <w:lsdException w:name="heading 5" w:uiPriority="9" w:qFormat="1"/>
-    <w:lsdException w:name="heading 6" w:uiPriority="9" w:qFormat="1"/>
-    <w:lsdException w:name="heading 7" w:uiPriority="9" w:qFormat="1"/>
-    <w:lsdException w:name="heading 8" w:uiPriority="9" w:qFormat="1"/>
-    <w:lsdException w:name="heading 9" w:uiPriority="9" w:qFormat="1"/>
-    <w:lsdException w:name="toc 1" w:uiPriority="39"/>
-    <w:lsdException w:name="toc 2" w:uiPriority="39"/>
-    <w:lsdException w:name="toc 3" w:uiPriority="39"/>
-    <w:lsdException w:name="toc 4" w:uiPriority="39"/>
-    <w:lsdException w:name="toc 5" w:uiPriority="39"/>
-    <w:lsdException w:name="toc 6" w:uiPriority="39"/>
-    <w:lsdException w:name="toc 7" w:uiPriority="39"/>
-    <w:lsdException w:name="toc 8" w:uiPriority="39"/>
-    <w:lsdException w:name="toc 9" w:uiPriority="39"/>
-    <w:lsdException w:name="caption" w:uiPriority="35" w:qFormat="1"/>
-    <w:lsdException w:name="Title" w:semiHidden="0" w:uiPriority="10" w:unhideWhenUsed="0" w:qFormat="1"/>
-    <w:lsdException w:name="Default Paragraph Font" w:uiPriority="1"/>
-    <w:lsdException w:name="Subtitle" w:semiHidden="0" w:uiPriority="11" w:unhideWhenUsed="0" w:qFormat="1"/>
-    <w:lsdException w:name="Strong" w:semiHidden="0" w:uiPriority="22" w:unhideWhenUsed="0" w:qFormat="1"/>
-    <w:lsdException w:name="Emphasis" w:semiHidden="0" w:uiPriority="20" w:unhideWhenUsed="0" w:qFormat="1"/>
-    <w:lsdException w:name="Table Grid" w:semiHidden="0" w:uiPriority="59" w:unhideWhenUsed="0"/>
-    <w:lsdException w:name="Placeholder Text" w:unhideWhenUsed="0"/>
-    <w:lsdException w:name="No Spacing" w:semiHidden="0" w:uiPriority="1" w:unhideWhenUsed="0" w:qFormat="1"/>
-    <w:lsdException w:name="Light Shading" w:semiHidden="0" w:uiPriority="60" w:unhideWhenUsed="0"/>
-    <w:lsdException w:name="Light List" w:semiHidden="0" w:uiPriority="61" w:unhideWhenUsed="0"/>
-    <w:lsdException w:name="Light Grid" w:semiHidden="0" w:uiPriority="62" w:unhideWhenUsed="0"/>
-    <w:lsdException w:name="Medium Shading 1" w:semiHidden="0" w:uiPriority="63" w:unhideWhenUsed="0"/>
-    <w:lsdException w:name="Medium Shading 2" w:semiHidden="0" w:uiPriority="64" w:unhideWhenUsed="0"/>
-    <w:lsdException w:name="Medium List 1" w:semiHidden="0" w:uiPriority="65" w:unhideWhenUsed="0"/>
-    <w:lsdException w:name="Medium List 2" w:semiHidden="0" w:uiPriority="66" w:unhideWhenUsed="0"/>
-    <w:lsdException w:name="Medium Grid 1" w:semiHidden="0" w:uiPriority="67" w:unhideWhenUsed="0"/>
-    <w:lsdException w:name="Medium Grid 2" w:semiHidden="0" w:uiPriority="68" w:unhideWhenUsed="0"/>
-    <w:lsdException w:name="Medium Grid 3" w:semiHidden="0" w:uiPriority="69" w:unhideWhenUsed="0"/>
-    <w:lsdException w:name="Dark List" w:semiHidden="0" w:uiPriority="70" w:unhideWhenUsed="0"/>
-    <w:lsdException w:name="Colorful Shading" w:semiHidden="0" w:uiPriority="71" w:unhideWhenUsed="0"/>
-    <w:lsdException w:name="Colorful List" w:semiHidden="0" w:uiPriority="72" w:unhideWhenUsed="0"/>
-    <w:lsdException w:name="Colorful Grid" w:semiHidden="0" w:uiPriority="73" w:unhideWhenUsed="0"/>
-    <w:lsdException w:name="Light Shading Accent 1" w:semiHidden="0" w:uiPriority="60" w:unhideWhenUsed="0"/>
-    <w:lsdException w:name="Light List Accent 1" w:semiHidden="0" w:uiPriority="61" w:unhideWhenUsed="0"/>
-    <w:lsdException w:name="Light Grid Accent 1" w:semiHidden="0" w:uiPriority="62" w:unhideWhenUsed="0"/>
-    <w:lsdException w:name="Medium Shading 1 Accent 1" w:semiHidden="0" w:uiPriority="63" w:unhideWhenUsed="0"/>
-    <w:lsdException w:name="Medium Shading 2 Accent 1" w:semiHidden="0" w:uiPriority="64" w:unhideWhenUsed="0"/>
-    <w:lsdException w:name="Medium List 1 Accent 1" w:semiHidden="0" w:uiPriority="65" w:unhideWhenUsed="0"/>
-    <w:lsdException w:name="Revision" w:unhideWhenUsed="0"/>
-    <w:lsdException w:name="List Paragraph" w:semiHidden="0" w:uiPriority="34" w:unhideWhenUsed="0" w:qFormat="1"/>
-    <w:lsdException w:name="Quote" w:semiHidden="0" w:uiPriority="29" w:unhideWhenUsed="0" w:qFormat="1"/>
-    <w:lsdException w:name="Intense Quote" w:semiHidden="0" w:uiPriority="30" w:unhideWhenUsed="0" w:qFormat="1"/>
-    <w:lsdException w:name="Medium List 2 Accent 1" w:semiHidden="0" w:uiPriority="66" w:unhideWhenUsed="0"/>
-    <w:lsdException w:name="Medium Grid 1 Accent 1" w:semiHidden="0" w:uiPriority="67" w:unhideWhenUsed="0"/>
-    <w:lsdException w:name="Medium Grid 2 Accent 1" w:semiHidden="0" w:uiPriority="68" w:unhideWhenUsed="0"/>
-    <w:lsdException w:name="Medium Grid 3 Accent 1" w:semiHidden="0" w:uiPriority="69" w:unhideWhenUsed="0"/>
-    <w:lsdException w:name="Dark List Accent 1" w:semiHidden="0" w:uiPriority="70" w:unhideWhenUsed="0"/>
-    <w:lsdException w:name="Colorful Shading Accent 1" w:semiHidden="0" w:uiPriority="71" w:unhideWhenUsed="0"/>
-    <w:lsdException w:name="Colorful List Accent 1" w:semiHidden="0" w:uiPriority="72" w:unhideWhenUsed="0"/>
-    <w:lsdException w:name="Colorful Grid Accent 1" w:semiHidden="0" w:uiPriority="73" w:unhideWhenUsed="0"/>
-    <w:lsdException w:name="Light Shading Accent 2" w:semiHidden="0" w:uiPriority="60" w:unhideWhenUsed="0"/>
-    <w:lsdException w:name="Light List Accent 2" w:semiHidden="0" w:uiPriority="61" w:unhideWhenUsed="0"/>
-    <w:lsdException w:name="Light Grid Accent 2" w:semiHidden="0" w:uiPriority="62" w:unhideWhenUsed="0"/>
-    <w:lsdException w:name="Medium Shading 1 Accent 2" w:semiHidden="0" w:uiPriority="63" w:unhideWhenUsed="0"/>
-    <w:lsdException w:name="Medium Shading 2 Accent 2" w:semiHidden="0" w:uiPriority="64" w:unhideWhenUsed="0"/>
-    <w:lsdException w:name="Medium List 1 Accent 2" w:semiHidden="0" w:uiPriority="65" w:unhideWhenUsed="0"/>
-    <w:lsdException w:name="Medium List 2 Accent 2" w:semiHidden="0" w:uiPriority="66" w:unhideWhenUsed="0"/>
-    <w:lsdException w:name="Medium Grid 1 Accent 2" w:semiHidden="0" w:uiPriority="67" w:unhideWhenUsed="0"/>
-    <w:lsdException w:name="Medium Grid 2 Accent 2" w:semiHidden="0" w:uiPriority="68" w:unhideWhenUsed="0"/>
-    <w:lsdException w:name="Medium Grid 3 Accent 2" w:semiHidden="0" w:uiPriority="69" w:unhideWhenUsed="0"/>
-    <w:lsdException w:name="Dark List Accent 2" w:semiHidden="0" w:uiPriority="70" w:unhideWhenUsed="0"/>
-    <w:lsdException w:name="Colorful Shading Accent 2" w:semiHidden="0" w:uiPriority="71" w:unhideWhenUsed="0"/>
-    <w:lsdException w:name="Colorful List Accent 2" w:semiHidden="0" w:uiPriority="72" w:unhideWhenUsed="0"/>
-    <w:lsdException w:name="Colorful Grid Accent 2" w:semiHidden="0" w:uiPriority="73" w:unhideWhenUsed="0"/>
-    <w:lsdException w:name="Light Shading Accent 3" w:semiHidden="0" w:uiPriority="60" w:unhideWhenUsed="0"/>
-    <w:lsdException w:name="Light List Accent 3" w:semiHidden="0" w:uiPriority="61" w:unhideWhenUsed="0"/>
-    <w:lsdException w:name="Light Grid Accent 3" w:semiHidden="0" w:uiPriority="62" w:unhideWhenUsed="0"/>
-    <w:lsdException w:name="Medium Shading 1 Accent 3" w:semiHidden="0" w:uiPriority="63" w:unhideWhenUsed="0"/>
-    <w:lsdException w:name="Medium Shading 2 Accent 3" w:semiHidden="0" w:uiPriority="64" w:unhideWhenUsed="0"/>
-    <w:lsdException w:name="Medium List 1 Accent 3" w:semiHidden="0" w:uiPriority="65" w:unhideWhenUsed="0"/>
-    <w:lsdException w:name="Medium List 2 Accent 3" w:semiHidden="0" w:uiPriority="66" w:unhideWhenUsed="0"/>
-    <w:lsdException w:name="Medium Grid 1 Accent 3" w:semiHidden="0" w:uiPriority="67" w:unhideWhenUsed="0"/>
-    <w:lsdException w:name="Medium Grid 2 Accent 3" w:semiHidden="0" w:uiPriority="68" w:unhideWhenUsed="0"/>
-    <w:lsdException w:name="Medium Grid 3 Accent 3" w:semiHidden="0" w:uiPriority="69" w:unhideWhenUsed="0"/>
-    <w:lsdException w:name="Dark List Accent 3" w:semiHidden="0" w:uiPriority="70" w:unhideWhenUsed="0"/>
-    <w:lsdException w:name="Colorful Shading Accent 3" w:semiHidden="0" w:uiPriority="71" w:unhideWhenUsed="0"/>
-    <w:lsdException w:name="Colorful List Accent 3" w:semiHidden="0" w:uiPriority="72" w:unhideWhenUsed="0"/>
-    <w:lsdException w:name="Colorful Grid Accent 3" w:semiHidden="0" w:uiPriority="73" w:unhideWhenUsed="0"/>
-    <w:lsdException w:name="Light Shading Accent 4" w:semiHidden="0" w:uiPriority="60" w:unhideWhenUsed="0"/>
-    <w:lsdException w:name="Light List Accent 4" w:semiHidden="0" w:uiPriority="61" w:unhideWhenUsed="0"/>
-    <w:lsdException w:name="Light Grid Accent 4" w:semiHidden="0" w:uiPriority="62" w:unhideWhenUsed="0"/>
-    <w:lsdException w:name="Medium Shading 1 Accent 4" w:semiHidden="0" w:uiPriority="63" w:unhideWhenUsed="0"/>
-    <w:lsdException w:name="Medium Shading 2 Accent 4" w:semiHidden="0" w:uiPriority="64" w:unhideWhenUsed="0"/>
-    <w:lsdException w:name="Medium List 1 Accent 4" w:semiHidden="0" w:uiPriority="65" w:unhideWhenUsed="0"/>
-    <w:lsdException w:name="Medium List 2 Accent 4" w:semiHidden="0" w:uiPriority="66" w:unhideWhenUsed="0"/>
-    <w:lsdException w:name="Medium Grid 1 Accent 4" w:semiHidden="0" w:uiPriority="67" w:unhideWhenUsed="0"/>
-    <w:lsdException w:name="Medium Grid 2 Accent 4" w:semiHidden="0" w:uiPriority="68" w:unhideWhenUsed="0"/>
-    <w:lsdException w:name="Medium Grid 3 Accent 4" w:semiHidden="0" w:uiPriority="69" w:unhideWhenUsed="0"/>
-    <w:lsdException w:name="Dark List Accent 4" w:semiHidden="0" w:uiPriority="70" w:unhideWhenUsed="0"/>
-    <w:lsdException w:name="Colorful Shading Accent 4" w:semiHidden="0" w:uiPriority="71" w:unhideWhenUsed="0"/>
-    <w:lsdException w:name="Colorful List Accent 4" w:semiHidden="0" w:uiPriority="72" w:unhideWhenUsed="0"/>
-    <w:lsdException w:name="Colorful Grid Accent 4" w:semiHidden="0" w:uiPriority="73" w:unhideWhenUsed="0"/>
-    <w:lsdException w:name="Light Shading Accent 5" w:semiHidden="0" w:uiPriority="60" w:unhideWhenUsed="0"/>
-    <w:lsdException w:name="Light List Accent 5" w:semiHidden="0" w:uiPriority="61" w:unhideWhenUsed="0"/>
-    <w:lsdException w:name="Light Grid Accent 5" w:semiHidden="0" w:uiPriority="62" w:unhideWhenUsed="0"/>
-    <w:lsdException w:name="Medium Shading 1 Accent 5" w:semiHidden="0" w:uiPriority="63" w:unhideWhenUsed="0"/>
-    <w:lsdException w:name="Medium Shading 2 Accent 5" w:semiHidden="0" w:uiPriority="64" w:unhideWhenUsed="0"/>
-    <w:lsdException w:name="Medium List 1 Accent 5" w:semiHidden="0" w:uiPriority="65" w:unhideWhenUsed="0"/>
-    <w:lsdException w:name="Medium List 2 Accent 5" w:semiHidden="0" w:uiPriority="66" w:unhideWhenUsed="0"/>
-    <w:lsdException w:name="Medium Grid 1 Accent 5" w:semiHidden="0" w:uiPriority="67" w:unhideWhenUsed="0"/>
-    <w:lsdException w:name="Medium Grid 2 Accent 5" w:semiHidden="0" w:uiPriority="68" w:unhideWhenUsed="0"/>
-    <w:lsdException w:name="Medium Grid 3 Accent 5" w:semiHidden="0" w:uiPriority="69" w:unhideWhenUsed="0"/>
-    <w:lsdException w:name="Dark List Accent 5" w:semiHidden="0" w:uiPriority="70" w:unhideWhenUsed="0"/>
-    <w:lsdException w:name="Colorful Shading Accent 5" w:semiHidden="0" w:uiPriority="71" w:unhideWhenUsed="0"/>
-    <w:lsdException w:name="Colorful List Accent 5" w:semiHidden="0" w:uiPriority="72" w:unhideWhenUsed="0"/>
-    <w:lsdException w:name="Colorful Grid Accent 5" w:semiHidden="0" w:uiPriority="73" w:unhideWhenUsed="0"/>
-    <w:lsdException w:name="Light Shading Accent 6" w:semiHidden="0" w:uiPriority="60" w:unhideWhenUsed="0"/>
-    <w:lsdException w:name="Light List Accent 6" w:semiHidden="0" w:uiPriority="61" w:unhideWhenUsed="0"/>
-    <w:lsdException w:name="Light Grid Accent 6" w:semiHidden="0" w:uiPriority="62" w:unhideWhenUsed="0"/>
-    <w:lsdException w:name="Medium Shading 1 Accent 6" w:semiHidden="0" w:uiPriority="63" w:unhideWhenUsed="0"/>
-    <w:lsdException w:name="Medium Shading 2 Accent 6" w:semiHidden="0" w:uiPriority="64" w:unhideWhenUsed="0"/>
-    <w:lsdException w:name="Medium List 1 Accent 6" w:semiHidden="0" w:uiPriority="65" w:unhideWhenUsed="0"/>
-    <w:lsdException w:name="Medium List 2 Accent 6" w:semiHidden="0" w:uiPriority="66" w:unhideWhenUsed="0"/>
-    <w:lsdException w:name="Medium Grid 1 Accent 6" w:semiHidden="0" w:uiPriority="67" w:unhideWhenUsed="0"/>
-    <w:lsdException w:name="Medium Grid 2 Accent 6" w:semiHidden="0" w:uiPriority="68" w:unhideWhenUsed="0"/>
-    <w:lsdException w:name="Medium Grid 3 Accent 6" w:semiHidden="0" w:uiPriority="69" w:unhideWhenUsed="0"/>
-    <w:lsdException w:name="Dark List Accent 6" w:semiHidden="0" w:uiPriority="70" w:unhideWhenUsed="0"/>
-    <w:lsdException w:name="Colorful Shading Accent 6" w:semiHidden="0" w:uiPriority="71" w:unhideWhenUsed="0"/>
-    <w:lsdException w:name="Colorful List Accent 6" w:semiHidden="0" w:uiPriority="72" w:unhideWhenUsed="0"/>
-    <w:lsdException w:name="Colorful Grid Accent 6" w:semiHidden="0" w:uiPriority="73" w:unhideWhenUsed="0"/>
-    <w:lsdException w:name="Subtle Emphasis" w:semiHidden="0" w:uiPriority="19" w:unhideWhenUsed="0" w:qFormat="1"/>
-    <w:lsdException w:name="Intense Emphasis" w:semiHidden="0" w:uiPriority="21" w:unhideWhenUsed="0" w:qFormat="1"/>
-    <w:lsdException w:name="Subtle Reference" w:semiHidden="0" w:uiPriority="31" w:unhideWhenUsed="0" w:qFormat="1"/>
-    <w:lsdException w:name="Intense Reference" w:semiHidden="0" w:uiPriority="32" w:unhideWhenUsed="0" w:qFormat="1"/>
-    <w:lsdException w:name="Book Title" w:semiHidden="0" w:uiPriority="33" w:unhideWhenUsed="0" w:qFormat="1"/>
-    <w:lsdException w:name="Bibliography" w:uiPriority="37"/>
-    <w:lsdException w:name="TOC Heading" w:uiPriority="39" w:qFormat="1"/>
+  <w:latentStyles w:defLockedState="0" w:defUIPriority="99" w:defSemiHidden="0" w:defUnhideWhenUsed="0" w:defQFormat="0" w:count="371">
+    <w:lsdException w:name="Normal" w:uiPriority="0" w:qFormat="1"/>
+    <w:lsdException w:name="heading 1" w:uiPriority="9" w:qFormat="1"/>
+    <w:lsdException w:name="heading 2" w:semiHidden="1" w:uiPriority="9" w:unhideWhenUsed="1" w:qFormat="1"/>
+    <w:lsdException w:name="heading 3" w:semiHidden="1" w:uiPriority="9" w:unhideWhenUsed="1" w:qFormat="1"/>
+    <w:lsdException w:name="heading 4" w:semiHidden="1" w:uiPriority="9" w:unhideWhenUsed="1" w:qFormat="1"/>
+    <w:lsdException w:name="heading 5" w:semiHidden="1" w:uiPriority="9" w:unhideWhenUsed="1" w:qFormat="1"/>
+    <w:lsdException w:name="heading 6" w:semiHidden="1" w:uiPriority="9" w:unhideWhenUsed="1" w:qFormat="1"/>
+    <w:lsdException w:name="heading 7" w:semiHidden="1" w:uiPriority="9" w:unhideWhenUsed="1" w:qFormat="1"/>
+    <w:lsdException w:name="heading 8" w:semiHidden="1" w:uiPriority="9" w:unhideWhenUsed="1" w:qFormat="1"/>
+    <w:lsdException w:name="heading 9" w:semiHidden="1" w:uiPriority="9" w:unhideWhenUsed="1" w:qFormat="1"/>
+    <w:lsdException w:name="index 1" w:semiHidden="1" w:unhideWhenUsed="1"/>
+    <w:lsdException w:name="index 2" w:semiHidden="1" w:unhideWhenUsed="1"/>
+    <w:lsdException w:name="index 3" w:semiHidden="1" w:unhideWhenUsed="1"/>
+    <w:lsdException w:name="index 4" w:semiHidden="1" w:unhideWhenUsed="1"/>
+    <w:lsdException w:name="index 5" w:semiHidden="1" w:unhideWhenUsed="1"/>
+    <w:lsdException w:name="index 6" w:semiHidden="1" w:unhideWhenUsed="1"/>
+    <w:lsdException w:name="index 7" w:semiHidden="1" w:unhideWhenUsed="1"/>
+    <w:lsdException w:name="index 8" w:semiHidden="1" w:unhideWhenUsed="1"/>
+    <w:lsdException w:name="index 9" w:semiHidden="1" w:unhideWhenUsed="1"/>
+    <w:lsdException w:name="toc 1" w:semiHidden="1" w:uiPriority="39" w:unhideWhenUsed="1"/>
+    <w:lsdException w:name="toc 2" w:semiHidden="1" w:uiPriority="39" w:unhideWhenUsed="1"/>
+    <w:lsdException w:name="toc 3" w:semiHidden="1" w:uiPriority="39" w:unhideWhenUsed="1"/>
+    <w:lsdException w:name="toc 4" w:semiHidden="1" w:uiPriority="39" w:unhideWhenUsed="1"/>
+    <w:lsdException w:name="toc 5" w:semiHidden="1" w:uiPriority="39" w:unhideWhenUsed="1"/>
+    <w:lsdException w:name="toc 6" w:semiHidden="1" w:uiPriority="39" w:unhideWhenUsed="1"/>
+    <w:lsdException w:name="toc 7" w:semiHidden="1" w:uiPriority="39" w:unhideWhenUsed="1"/>
+    <w:lsdException w:name="toc 8" w:semiHidden="1" w:uiPriority="39" w:unhideWhenUsed="1"/>
+    <w:lsdException w:name="toc 9" w:semiHidden="1" w:uiPriority="39" w:unhideWhenUsed="1"/>
+    <w:lsdException w:name="Normal Indent" w:semiHidden="1" w:unhideWhenUsed="1"/>
+    <w:lsdException w:name="footnote text" w:semiHidden="1" w:unhideWhenUsed="1"/>
+    <w:lsdException w:name="annotation text" w:semiHidden="1" w:unhideWhenUsed="1"/>
+    <w:lsdException w:name="header" w:semiHidden="1" w:unhideWhenUsed="1"/>
+    <w:lsdException w:name="footer" w:semiHidden="1" w:unhideWhenUsed="1"/>
+    <w:lsdException w:name="index heading" w:semiHidden="1" w:unhideWhenUsed="1"/>
+    <w:lsdException w:name="caption" w:semiHidden="1" w:uiPriority="35" w:unhideWhenUsed="1" w:qFormat="1"/>
+    <w:lsdException w:name="table of figures" w:semiHidden="1" w:unhideWhenUsed="1"/>
+    <w:lsdException w:name="envelope address" w:semiHidden="1" w:unhideWhenUsed="1"/>
+    <w:lsdException w:name="envelope return" w:semiHidden="1" w:unhideWhenUsed="1"/>
+    <w:lsdException w:name="footnote reference" w:semiHidden="1" w:unhideWhenUsed="1"/>
+    <w:lsdException w:name="annotation reference" w:semiHidden="1" w:unhideWhenUsed="1"/>
+    <w:lsdException w:name="line number" w:semiHidden="1" w:unhideWhenUsed="1"/>
+    <w:lsdException w:name="page number" w:semiHidden="1" w:unhideWhenUsed="1"/>
+    <w:lsdException w:name="endnote reference" w:semiHidden="1" w:unhideWhenUsed="1"/>
+    <w:lsdException w:name="endnote text" w:semiHidden="1" w:unhideWhenUsed="1"/>
+    <w:lsdException w:name="table of authorities" w:semiHidden="1" w:unhideWhenUsed="1"/>
+    <w:lsdException w:name="macro" w:semiHidden="1" w:unhideWhenUsed="1"/>
+    <w:lsdException w:name="toa heading" w:semiHidden="1" w:unhideWhenUsed="1"/>
+    <w:lsdException w:name="List" w:semiHidden="1" w:unhideWhenUsed="1"/>
+    <w:lsdException w:name="List Bullet" w:semiHidden="1" w:unhideWhenUsed="1"/>
+    <w:lsdException w:name="List Number" w:semiHidden="1" w:unhideWhenUsed="1"/>
+    <w:lsdException w:name="List 2" w:semiHidden="1" w:unhideWhenUsed="1"/>
+    <w:lsdException w:name="List 3" w:semiHidden="1" w:unhideWhenUsed="1"/>
+    <w:lsdException w:name="List 4" w:semiHidden="1" w:unhideWhenUsed="1"/>
+    <w:lsdException w:name="List 5" w:semiHidden="1" w:unhideWhenUsed="1"/>
+    <w:lsdException w:name="List Bullet 2" w:semiHidden="1" w:unhideWhenUsed="1"/>
+    <w:lsdException w:name="List Bullet 3" w:semiHidden="1" w:unhideWhenUsed="1"/>
+    <w:lsdException w:name="List Bullet 4" w:semiHidden="1" w:unhideWhenUsed="1"/>
+    <w:lsdException w:name="List Bullet 5" w:semiHidden="1" w:unhideWhenUsed="1"/>
+    <w:lsdException w:name="List Number 2" w:semiHidden="1" w:unhideWhenUsed="1"/>
+    <w:lsdException w:name="List Number 3" w:semiHidden="1" w:unhideWhenUsed="1"/>
+    <w:lsdException w:name="List Number 4" w:semiHidden="1" w:unhideWhenUsed="1"/>
+    <w:lsdException w:name="List Number 5" w:semiHidden="1" w:unhideWhenUsed="1"/>
+    <w:lsdException w:name="Title" w:uiPriority="10" w:qFormat="1"/>
+    <w:lsdException w:name="Closing" w:semiHidden="1" w:unhideWhenUsed="1"/>
+    <w:lsdException w:name="Signature" w:semiHidden="1" w:unhideWhenUsed="1"/>
+    <w:lsdException w:name="Default Paragraph Font" w:semiHidden="1" w:uiPriority="1" w:unhideWhenUsed="1"/>
+    <w:lsdException w:name="Body Text" w:semiHidden="1" w:unhideWhenUsed="1"/>
+    <w:lsdException w:name="Body Text Indent" w:semiHidden="1" w:unhideWhenUsed="1"/>
+    <w:lsdException w:name="List Continue" w:semiHidden="1" w:unhideWhenUsed="1"/>
+    <w:lsdException w:name="List Continue 2" w:semiHidden="1" w:unhideWhenUsed="1"/>
+    <w:lsdException w:name="List Continue 3" w:semiHidden="1" w:unhideWhenUsed="1"/>
+    <w:lsdException w:name="List Continue 4" w:semiHidden="1" w:unhideWhenUsed="1"/>
+    <w:lsdException w:name="List Continue 5" w:semiHidden="1" w:unhideWhenUsed="1"/>
+    <w:lsdException w:name="Message Header" w:semiHidden="1" w:unhideWhenUsed="1"/>
+    <w:lsdException w:name="Subtitle" w:uiPriority="11" w:qFormat="1"/>
+    <w:lsdException w:name="Salutation" w:semiHidden="1" w:unhideWhenUsed="1"/>
+    <w:lsdException w:name="Date" w:semiHidden="1" w:unhideWhenUsed="1"/>
+    <w:lsdException w:name="Body Text First Indent" w:semiHidden="1" w:unhideWhenUsed="1"/>
+    <w:lsdException w:name="Body Text First Indent 2" w:semiHidden="1" w:unhideWhenUsed="1"/>
+    <w:lsdException w:name="Note Heading" w:semiHidden="1" w:unhideWhenUsed="1"/>
+    <w:lsdException w:name="Body Text 2" w:semiHidden="1" w:unhideWhenUsed="1"/>
+    <w:lsdException w:name="Body Text 3" w:semiHidden="1" w:unhideWhenUsed="1"/>
+    <w:lsdException w:name="Body Text Indent 2" w:semiHidden="1" w:unhideWhenUsed="1"/>
+    <w:lsdException w:name="Body Text Indent 3" w:semiHidden="1" w:unhideWhenUsed="1"/>
+    <w:lsdException w:name="Block Text" w:semiHidden="1" w:unhideWhenUsed="1"/>
+    <w:lsdException w:name="Hyperlink" w:semiHidden="1" w:unhideWhenUsed="1"/>
+    <w:lsdException w:name="FollowedHyperlink" w:semiHidden="1" w:unhideWhenUsed="1"/>
+    <w:lsdException w:name="Strong" w:uiPriority="22" w:qFormat="1"/>
+    <w:lsdException w:name="Emphasis" w:uiPriority="20" w:qFormat="1"/>
+    <w:lsdException w:name="Document Map" w:semiHidden="1" w:unhideWhenUsed="1"/>
+    <w:lsdException w:name="Plain Text" w:semiHidden="1" w:unhideWhenUsed="1"/>
+    <w:lsdException w:name="E-mail Signature" w:semiHidden="1" w:unhideWhenUsed="1"/>
+    <w:lsdException w:name="HTML Top of Form" w:semiHidden="1" w:unhideWhenUsed="1"/>
+    <w:lsdException w:name="HTML Bottom of Form" w:semiHidden="1" w:unhideWhenUsed="1"/>
+    <w:lsdException w:name="Normal (Web)" w:semiHidden="1" w:unhideWhenUsed="1"/>
+    <w:lsdException w:name="HTML Acronym" w:semiHidden="1" w:unhideWhenUsed="1"/>
+    <w:lsdException w:name="HTML Address" w:semiHidden="1" w:unhideWhenUsed="1"/>
+    <w:lsdException w:name="HTML Cite" w:semiHidden="1" w:unhideWhenUsed="1"/>
+    <w:lsdException w:name="HTML Code" w:semiHidden="1" w:unhideWhenUsed="1"/>
+    <w:lsdException w:name="HTML Definition" w:semiHidden="1" w:unhideWhenUsed="1"/>
+    <w:lsdException w:name="HTML Keyboard" w:semiHidden="1" w:unhideWhenUsed="1"/>
+    <w:lsdException w:name="HTML Preformatted" w:semiHidden="1" w:unhideWhenUsed="1"/>
+    <w:lsdException w:name="HTML Sample" w:semiHidden="1" w:unhideWhenUsed="1"/>
+    <w:lsdException w:name="HTML Typewriter" w:semiHidden="1" w:unhideWhenUsed="1"/>
+    <w:lsdException w:name="HTML Variable" w:semiHidden="1" w:unhideWhenUsed="1"/>
+    <w:lsdException w:name="Normal Table" w:semiHidden="1" w:unhideWhenUsed="1"/>
+    <w:lsdException w:name="annotation subject" w:semiHidden="1" w:unhideWhenUsed="1"/>
+    <w:lsdException w:name="No List" w:semiHidden="1" w:unhideWhenUsed="1"/>
+    <w:lsdException w:name="Outline List 1" w:semiHidden="1" w:unhideWhenUsed="1"/>
+    <w:lsdException w:name="Outline List 2" w:semiHidden="1" w:unhideWhenUsed="1"/>
+    <w:lsdException w:name="Outline List 3" w:semiHidden="1" w:unhideWhenUsed="1"/>
+    <w:lsdException w:name="Table Simple 1" w:semiHidden="1" w:unhideWhenUsed="1"/>
+    <w:lsdException w:name="Table Simple 2" w:semiHidden="1" w:unhideWhenUsed="1"/>
+    <w:lsdException w:name="Table Simple 3" w:semiHidden="1" w:unhideWhenUsed="1"/>
+    <w:lsdException w:name="Table Classic 1" w:semiHidden="1" w:unhideWhenUsed="1"/>
+    <w:lsdException w:name="Table Classic 2" w:semiHidden="1" w:unhideWhenUsed="1"/>
+    <w:lsdException w:name="Table Classic 3" w:semiHidden="1" w:unhideWhenUsed="1"/>
+    <w:lsdException w:name="Table Classic 4" w:semiHidden="1" w:unhideWhenUsed="1"/>
+    <w:lsdException w:name="Table Colorful 1" w:semiHidden="1" w:unhideWhenUsed="1"/>
+    <w:lsdException w:name="Table Colorful 2" w:semiHidden="1" w:unhideWhenUsed="1"/>
+    <w:lsdException w:name="Table Colorful 3" w:semiHidden="1" w:unhideWhenUsed="1"/>
+    <w:lsdException w:name="Table Columns 1" w:semiHidden="1" w:unhideWhenUsed="1"/>
+    <w:lsdException w:name="Table Columns 2" w:semiHidden="1" w:unhideWhenUsed="1"/>
+    <w:lsdException w:name="Table Columns 3" w:semiHidden="1" w:unhideWhenUsed="1"/>
+    <w:lsdException w:name="Table Columns 4" w:semiHidden="1" w:unhideWhenUsed="1"/>
+    <w:lsdException w:name="Table Columns 5" w:semiHidden="1" w:unhideWhenUsed="1"/>
+    <w:lsdException w:name="Table Grid 1" w:semiHidden="1" w:unhideWhenUsed="1"/>
+    <w:lsdException w:name="Table Grid 2" w:semiHidden="1" w:unhideWhenUsed="1"/>
+    <w:lsdException w:name="Table Grid 3" w:semiHidden="1" w:unhideWhenUsed="1"/>
+    <w:lsdException w:name="Table Grid 4" w:semiHidden="1" w:unhideWhenUsed="1"/>
+    <w:lsdException w:name="Table Grid 5" w:semiHidden="1" w:unhideWhenUsed="1"/>
+    <w:lsdException w:name="Table Grid 6" w:semiHidden="1" w:unhideWhenUsed="1"/>
+    <w:lsdException w:name="Table Grid 7" w:semiHidden="1" w:unhideWhenUsed="1"/>
+    <w:lsdException w:name="Table Grid 8" w:semiHidden="1" w:unhideWhenUsed="1"/>
+    <w:lsdException w:name="Table List 1" w:semiHidden="1" w:unhideWhenUsed="1"/>
+    <w:lsdException w:name="Table List 2" w:semiHidden="1" w:unhideWhenUsed="1"/>
+    <w:lsdException w:name="Table List 3" w:semiHidden="1" w:unhideWhenUsed="1"/>
+    <w:lsdException w:name="Table List 4" w:semiHidden="1" w:unhideWhenUsed="1"/>
+    <w:lsdException w:name="Table List 5" w:semiHidden="1" w:unhideWhenUsed="1"/>
+    <w:lsdException w:name="Table List 6" w:semiHidden="1" w:unhideWhenUsed="1"/>
+    <w:lsdException w:name="Table List 7" w:semiHidden="1" w:unhideWhenUsed="1"/>
+    <w:lsdException w:name="Table List 8" w:semiHidden="1" w:unhideWhenUsed="1"/>
+    <w:lsdException w:name="Table 3D effects 1" w:semiHidden="1" w:unhideWhenUsed="1"/>
+    <w:lsdException w:name="Table 3D effects 2" w:semiHidden="1" w:unhideWhenUsed="1"/>
+    <w:lsdException w:name="Table 3D effects 3" w:semiHidden="1" w:unhideWhenUsed="1"/>
+    <w:lsdException w:name="Table Contemporary" w:semiHidden="1" w:unhideWhenUsed="1"/>
+    <w:lsdException w:name="Table Elegant" w:semiHidden="1" w:unhideWhenUsed="1"/>
+    <w:lsdException w:name="Table Professional" w:semiHidden="1" w:unhideWhenUsed="1"/>
+    <w:lsdException w:name="Table Subtle 1" w:semiHidden="1" w:unhideWhenUsed="1"/>
+    <w:lsdException w:name="Table Subtle 2" w:semiHidden="1" w:unhideWhenUsed="1"/>
+    <w:lsdException w:name="Table Web 1" w:semiHidden="1" w:unhideWhenUsed="1"/>
+    <w:lsdException w:name="Table Web 2" w:semiHidden="1" w:unhideWhenUsed="1"/>
+    <w:lsdException w:name="Table Web 3" w:semiHidden="1" w:unhideWhenUsed="1"/>
+    <w:lsdException w:name="Balloon Text" w:semiHidden="1" w:unhideWhenUsed="1"/>
+    <w:lsdException w:name="Table Grid" w:uiPriority="59"/>
+    <w:lsdException w:name="Table Theme" w:semiHidden="1" w:unhideWhenUsed="1"/>
+    <w:lsdException w:name="Placeholder Text" w:semiHidden="1"/>
+    <w:lsdException w:name="No Spacing" w:uiPriority="1" w:qFormat="1"/>
+    <w:lsdException w:name="Light Shading" w:uiPriority="60"/>
+    <w:lsdException w:name="Light List" w:uiPriority="61"/>
+    <w:lsdException w:name="Light Grid" w:uiPriority="62"/>
+    <w:lsdException w:name="Medium Shading 1" w:uiPriority="63"/>
+    <w:lsdException w:name="Medium Shading 2" w:uiPriority="64"/>
+    <w:lsdException w:name="Medium List 1" w:uiPriority="65"/>
+    <w:lsdException w:name="Medium List 2" w:uiPriority="66"/>
+    <w:lsdException w:name="Medium Grid 1" w:uiPriority="67"/>
+    <w:lsdException w:name="Medium Grid 2" w:uiPriority="68"/>
+    <w:lsdException w:name="Medium Grid 3" w:uiPriority="69"/>
+    <w:lsdException w:name="Dark List" w:uiPriority="70"/>
+    <w:lsdException w:name="Colorful Shading" w:uiPriority="71"/>
+    <w:lsdException w:name="Colorful List" w:uiPriority="72"/>
+    <w:lsdException w:name="Colorful Grid" w:uiPriority="73"/>
+    <w:lsdException w:name="Light Shading Accent 1" w:uiPriority="60"/>
+    <w:lsdException w:name="Light List Accent 1" w:uiPriority="61"/>
+    <w:lsdException w:name="Light Grid Accent 1" w:uiPriority="62"/>
+    <w:lsdException w:name="Medium Shading 1 Accent 1" w:uiPriority="63"/>
+    <w:lsdException w:name="Medium Shading 2 Accent 1" w:uiPriority="64"/>
+    <w:lsdException w:name="Medium List 1 Accent 1" w:uiPriority="65"/>
+    <w:lsdException w:name="Revision" w:semiHidden="1"/>
+    <w:lsdException w:name="List Paragraph" w:uiPriority="34" w:qFormat="1"/>
+    <w:lsdException w:name="Quote" w:uiPriority="29" w:qFormat="1"/>
+    <w:lsdException w:name="Intense Quote" w:uiPriority="30" w:qFormat="1"/>
+    <w:lsdException w:name="Medium List 2 Accent 1" w:uiPriority="66"/>
+    <w:lsdException w:name="Medium Grid 1 Accent 1" w:uiPriority="67"/>
+    <w:lsdException w:name="Medium Grid 2 Accent 1" w:uiPriority="68"/>
+    <w:lsdException w:name="Medium Grid 3 Accent 1" w:uiPriority="69"/>
+    <w:lsdException w:name="Dark List Accent 1" w:uiPriority="70"/>
+    <w:lsdException w:name="Colorful Shading Accent 1" w:uiPriority="71"/>
+    <w:lsdException w:name="Colorful List Accent 1" w:uiPriority="72"/>
+    <w:lsdException w:name="Colorful Grid Accent 1" w:uiPriority="73"/>
+    <w:lsdException w:name="Light Shading Accent 2" w:uiPriority="60"/>
+    <w:lsdException w:name="Light List Accent 2" w:uiPriority="61"/>
+    <w:lsdException w:name="Light Grid Accent 2" w:uiPriority="62"/>
+    <w:lsdException w:name="Medium Shading 1 Accent 2" w:uiPriority="63"/>
+    <w:lsdException w:name="Medium Shading 2 Accent 2" w:uiPriority="64"/>
+    <w:lsdException w:name="Medium List 1 Accent 2" w:uiPriority="65"/>
+    <w:lsdException w:name="Medium List 2 Accent 2" w:uiPriority="66"/>
+    <w:lsdException w:name="Medium Grid 1 Accent 2" w:uiPriority="67"/>
+    <w:lsdException w:name="Medium Grid 2 Accent 2" w:uiPriority="68"/>
+    <w:lsdException w:name="Medium Grid 3 Accent 2" w:uiPriority="69"/>
+    <w:lsdException w:name="Dark List Accent 2" w:uiPriority="70"/>
+    <w:lsdException w:name="Colorful Shading Accent 2" w:uiPriority="71"/>
+    <w:lsdException w:name="Colorful List Accent 2" w:uiPriority="72"/>
+    <w:lsdException w:name="Colorful Grid Accent 2" w:uiPriority="73"/>
+    <w:lsdException w:name="Light Shading Accent 3" w:uiPriority="60"/>
+    <w:lsdException w:name="Light List Accent 3" w:uiPriority="61"/>
+    <w:lsdException w:name="Light Grid Accent 3" w:uiPriority="62"/>
+    <w:lsdException w:name="Medium Shading 1 Accent 3" w:uiPriority="63"/>
+    <w:lsdException w:name="Medium Shading 2 Accent 3" w:uiPriority="64"/>
+    <w:lsdException w:name="Medium List 1 Accent 3" w:uiPriority="65"/>
+    <w:lsdException w:name="Medium List 2 Accent 3" w:uiPriority="66"/>
+    <w:lsdException w:name="Medium Grid 1 Accent 3" w:uiPriority="67"/>
+    <w:lsdException w:name="Medium Grid 2 Accent 3" w:uiPriority="68"/>
+    <w:lsdException w:name="Medium Grid 3 Accent 3" w:uiPriority="69"/>
+    <w:lsdException w:name="Dark List Accent 3" w:uiPriority="70"/>
+    <w:lsdException w:name="Colorful Shading Accent 3" w:uiPriority="71"/>
+    <w:lsdException w:name="Colorful List Accent 3" w:uiPriority="72"/>
+    <w:lsdException w:name="Colorful Grid Accent 3" w:uiPriority="73"/>
+    <w:lsdException w:name="Light Shading Accent 4" w:uiPriority="60"/>
+    <w:lsdException w:name="Light List Accent 4" w:uiPriority="61"/>
+    <w:lsdException w:name="Light Grid Accent 4" w:uiPriority="62"/>
+    <w:lsdException w:name="Medium Shading 1 Accent 4" w:uiPriority="63"/>
+    <w:lsdException w:name="Medium Shading 2 Accent 4" w:uiPriority="64"/>
+    <w:lsdException w:name="Medium List 1 Accent 4" w:uiPriority="65"/>
+    <w:lsdException w:name="Medium List 2 Accent 4" w:uiPriority="66"/>
+    <w:lsdException w:name="Medium Grid 1 Accent 4" w:uiPriority="67"/>
+    <w:lsdException w:name="Medium Grid 2 Accent 4" w:uiPriority="68"/>
+    <w:lsdException w:name="Medium Grid 3 Accent 4" w:uiPriority="69"/>
+    <w:lsdException w:name="Dark List Accent 4" w:uiPriority="70"/>
+    <w:lsdException w:name="Colorful Shading Accent 4" w:uiPriority="71"/>
+    <w:lsdException w:name="Colorful List Accent 4" w:uiPriority="72"/>
+    <w:lsdException w:name="Colorful Grid Accent 4" w:uiPriority="73"/>
+    <w:lsdException w:name="Light Shading Accent 5" w:uiPriority="60"/>
+    <w:lsdException w:name="Light List Accent 5" w:uiPriority="61"/>
+    <w:lsdException w:name="Light Grid Accent 5" w:uiPriority="62"/>
+    <w:lsdException w:name="Medium Shading 1 Accent 5" w:uiPriority="63"/>
+    <w:lsdException w:name="Medium Shading 2 Accent 5" w:uiPriority="64"/>
+    <w:lsdException w:name="Medium List 1 Accent 5" w:uiPriority="65"/>
+    <w:lsdException w:name="Medium List 2 Accent 5" w:uiPriority="66"/>
+    <w:lsdException w:name="Medium Grid 1 Accent 5" w:uiPriority="67"/>
+    <w:lsdException w:name="Medium Grid 2 Accent 5" w:uiPriority="68"/>
+    <w:lsdException w:name="Medium Grid 3 Accent 5" w:uiPriority="69"/>
+    <w:lsdException w:name="Dark List Accent 5" w:uiPriority="70"/>
+    <w:lsdException w:name="Colorful Shading Accent 5" w:uiPriority="71"/>
+    <w:lsdException w:name="Colorful List Accent 5" w:uiPriority="72"/>
+    <w:lsdException w:name="Colorful Grid Accent 5" w:uiPriority="73"/>
+    <w:lsdException w:name="Light Shading Accent 6" w:uiPriority="60"/>
+    <w:lsdException w:name="Light List Accent 6" w:uiPriority="61"/>
+    <w:lsdException w:name="Light Grid Accent 6" w:uiPriority="62"/>
+    <w:lsdException w:name="Medium Shading 1 Accent 6" w:uiPriority="63"/>
+    <w:lsdException w:name="Medium Shading 2 Accent 6" w:uiPriority="64"/>
+    <w:lsdException w:name="Medium List 1 Accent 6" w:uiPriority="65"/>
+    <w:lsdException w:name="Medium List 2 Accent 6" w:uiPriority="66"/>
+    <w:lsdException w:name="Medium Grid 1 Accent 6" w:uiPriority="67"/>
+    <w:lsdException w:name="Medium Grid 2 Accent 6" w:uiPriority="68"/>
+    <w:lsdException w:name="Medium Grid 3 Accent 6" w:uiPriority="69"/>
+    <w:lsdException w:name="Dark List Accent 6" w:uiPriority="70"/>
+    <w:lsdException w:name="Colorful Shading Accent 6" w:uiPriority="71"/>
+    <w:lsdException w:name="Colorful List Accent 6" w:uiPriority="72"/>
+    <w:lsdException w:name="Colorful Grid Accent 6" w:uiPriority="73"/>
+    <w:lsdException w:name="Subtle Emphasis" w:uiPriority="19" w:qFormat="1"/>
+    <w:lsdException w:name="Intense Emphasis" w:uiPriority="21" w:qFormat="1"/>
+    <w:lsdException w:name="Subtle Reference" w:uiPriority="31" w:qFormat="1"/>
+    <w:lsdException w:name="Intense Reference" w:uiPriority="32" w:qFormat="1"/>
+    <w:lsdException w:name="Book Title" w:uiPriority="33" w:qFormat="1"/>
+    <w:lsdException w:name="Bibliography" w:semiHidden="1" w:uiPriority="37" w:unhideWhenUsed="1"/>
+    <w:lsdException w:name="TOC Heading" w:semiHidden="1" w:uiPriority="39" w:unhideWhenUsed="1" w:qFormat="1"/>
+    <w:lsdException w:name="Plain Table 1" w:uiPriority="41"/>
+    <w:lsdException w:name="Plain Table 2" w:uiPriority="42"/>
+    <w:lsdException w:name="Plain Table 3" w:uiPriority="43"/>
+    <w:lsdException w:name="Plain Table 4" w:uiPriority="44"/>
+    <w:lsdException w:name="Plain Table 5" w:uiPriority="45"/>
+    <w:lsdException w:name="Grid Table Light" w:uiPriority="40"/>
+    <w:lsdException w:name="Grid Table 1 Light" w:uiPriority="46"/>
+    <w:lsdException w:name="Grid Table 2" w:uiPriority="47"/>
+    <w:lsdException w:name="Grid Table 3" w:uiPriority="48"/>
+    <w:lsdException w:name="Grid Table 4" w:uiPriority="49"/>
+    <w:lsdException w:name="Grid Table 5 Dark" w:uiPriority="50"/>
+    <w:lsdException w:name="Grid Table 6 Colorful" w:uiPriority="51"/>
+    <w:lsdException w:name="Grid Table 7 Colorful" w:uiPriority="52"/>
+    <w:lsdException w:name="Grid Table 1 Light Accent 1" w:uiPriority="46"/>
+    <w:lsdException w:name="Grid Table 2 Accent 1" w:uiPriority="47"/>
+    <w:lsdException w:name="Grid Table 3 Accent 1" w:uiPriority="48"/>
+    <w:lsdException w:name="Grid Table 4 Accent 1" w:uiPriority="49"/>
+    <w:lsdException w:name="Grid Table 5 Dark Accent 1" w:uiPriority="50"/>
+    <w:lsdException w:name="Grid Table 6 Colorful Accent 1" w:uiPriority="51"/>
+    <w:lsdException w:name="Grid Table 7 Colorful Accent 1" w:uiPriority="52"/>
+    <w:lsdException w:name="Grid Table 1 Light Accent 2" w:uiPriority="46"/>
+    <w:lsdException w:name="Grid Table 2 Accent 2" w:uiPriority="47"/>
+    <w:lsdException w:name="Grid Table 3 Accent 2" w:uiPriority="48"/>
+    <w:lsdException w:name="Grid Table 4 Accent 2" w:uiPriority="49"/>
+    <w:lsdException w:name="Grid Table 5 Dark Accent 2" w:uiPriority="50"/>
+    <w:lsdException w:name="Grid Table 6 Colorful Accent 2" w:uiPriority="51"/>
+    <w:lsdException w:name="Grid Table 7 Colorful Accent 2" w:uiPriority="52"/>
+    <w:lsdException w:name="Grid Table 1 Light Accent 3" w:uiPriority="46"/>
+    <w:lsdException w:name="Grid Table 2 Accent 3" w:uiPriority="47"/>
+    <w:lsdException w:name="Grid Table 3 Accent 3" w:uiPriority="48"/>
+    <w:lsdException w:name="Grid Table 4 Accent 3" w:uiPriority="49"/>
+    <w:lsdException w:name="Grid Table 5 Dark Accent 3" w:uiPriority="50"/>
+    <w:lsdException w:name="Grid Table 6 Colorful Accent 3" w:uiPriority="51"/>
+    <w:lsdException w:name="Grid Table 7 Colorful Accent 3" w:uiPriority="52"/>
+    <w:lsdException w:name="Grid Table 1 Light Accent 4" w:uiPriority="46"/>
+    <w:lsdException w:name="Grid Table 2 Accent 4" w:uiPriority="47"/>
+    <w:lsdException w:name="Grid Table 3 Accent 4" w:uiPriority="48"/>
+    <w:lsdException w:name="Grid Table 4 Accent 4" w:uiPriority="49"/>
+    <w:lsdException w:name="Grid Table 5 Dark Accent 4" w:uiPriority="50"/>
+    <w:lsdException w:name="Grid Table 6 Colorful Accent 4" w:uiPriority="51"/>
+    <w:lsdException w:name="Grid Table 7 Colorful Accent 4" w:uiPriority="52"/>
+    <w:lsdException w:name="Grid Table 1 Light Accent 5" w:uiPriority="46"/>
+    <w:lsdException w:name="Grid Table 2 Accent 5" w:uiPriority="47"/>
+    <w:lsdException w:name="Grid Table 3 Accent 5" w:uiPriority="48"/>
+    <w:lsdException w:name="Grid Table 4 Accent 5" w:uiPriority="49"/>
+    <w:lsdException w:name="Grid Table 5 Dark Accent 5" w:uiPriority="50"/>
+    <w:lsdException w:name="Grid Table 6 Colorful Accent 5" w:uiPriority="51"/>
+    <w:lsdException w:name="Grid Table 7 Colorful Accent 5" w:uiPriority="52"/>
+    <w:lsdException w:name="Grid Table 1 Light Accent 6" w:uiPriority="46"/>
+    <w:lsdException w:name="Grid Table 2 Accent 6" w:uiPriority="47"/>
+    <w:lsdException w:name="Grid Table 3 Accent 6" w:uiPriority="48"/>
+    <w:lsdException w:name="Grid Table 4 Accent 6" w:uiPriority="49"/>
+    <w:lsdException w:name="Grid Table 5 Dark Accent 6" w:uiPriority="50"/>
+    <w:lsdException w:name="Grid Table 6 Colorful Accent 6" w:uiPriority="51"/>
+    <w:lsdException w:name="Grid Table 7 Colorful Accent 6" w:uiPriority="52"/>
+    <w:lsdException w:name="List Table 1 Light" w:uiPriority="46"/>
+    <w:lsdException w:name="List Table 2" w:uiPriority="47"/>
+    <w:lsdException w:name="List Table 3" w:uiPriority="48"/>
+    <w:lsdException w:name="List Table 4" w:uiPriority="49"/>
+    <w:lsdException w:name="List Table 5 Dark" w:uiPriority="50"/>
+    <w:lsdException w:name="List Table 6 Colorful" w:uiPriority="51"/>
+    <w:lsdException w:name="List Table 7 Colorful" w:uiPriority="52"/>
+    <w:lsdException w:name="List Table 1 Light Accent 1" w:uiPriority="46"/>
+    <w:lsdException w:name="List Table 2 Accent 1" w:uiPriority="47"/>
+    <w:lsdException w:name="List Table 3 Accent 1" w:uiPriority="48"/>
+    <w:lsdException w:name="List Table 4 Accent 1" w:uiPriority="49"/>
+    <w:lsdException w:name="List Table 5 Dark Accent 1" w:uiPriority="50"/>
+    <w:lsdException w:name="List Table 6 Colorful Accent 1" w:uiPriority="51"/>
+    <w:lsdException w:name="List Table 7 Colorful Accent 1" w:uiPriority="52"/>
+    <w:lsdException w:name="List Table 1 Light Accent 2" w:uiPriority="46"/>
+    <w:lsdException w:name="List Table 2 Accent 2" w:uiPriority="47"/>
+    <w:lsdException w:name="List Table 3 Accent 2" w:uiPriority="48"/>
+    <w:lsdException w:name="List Table 4 Accent 2" w:uiPriority="49"/>
+    <w:lsdException w:name="List Table 5 Dark Accent 2" w:uiPriority="50"/>
+    <w:lsdException w:name="List Table 6 Colorful Accent 2" w:uiPriority="51"/>
+    <w:lsdException w:name="List Table 7 Colorful Accent 2" w:uiPriority="52"/>
+    <w:lsdException w:name="List Table 1 Light Accent 3" w:uiPriority="46"/>
+    <w:lsdException w:name="List Table 2 Accent 3" w:uiPriority="47"/>
+    <w:lsdException w:name="List Table 3 Accent 3" w:uiPriority="48"/>
+    <w:lsdException w:name="List Table 4 Accent 3" w:uiPriority="49"/>
+    <w:lsdException w:name="List Table 5 Dark Accent 3" w:uiPriority="50"/>
+    <w:lsdException w:name="List Table 6 Colorful Accent 3" w:uiPriority="51"/>
+    <w:lsdException w:name="List Table 7 Colorful Accent 3" w:uiPriority="52"/>
+    <w:lsdException w:name="List Table 1 Light Accent 4" w:uiPriority="46"/>
+    <w:lsdException w:name="List Table 2 Accent 4" w:uiPriority="47"/>
+    <w:lsdException w:name="List Table 3 Accent 4" w:uiPriority="48"/>
+    <w:lsdException w:name="List Table 4 Accent 4" w:uiPriority="49"/>
+    <w:lsdException w:name="List Table 5 Dark Accent 4" w:uiPriority="50"/>
+    <w:lsdException w:name="List Table 6 Colorful Accent 4" w:uiPriority="51"/>
+    <w:lsdException w:name="List Table 7 Colorful Accent 4" w:uiPriority="52"/>
+    <w:lsdException w:name="List Table 1 Light Accent 5" w:uiPriority="46"/>
+    <w:lsdException w:name="List Table 2 Accent 5" w:uiPriority="47"/>
+    <w:lsdException w:name="List Table 3 Accent 5" w:uiPriority="48"/>
+    <w:lsdException w:name="List Table 4 Accent 5" w:uiPriority="49"/>
+    <w:lsdException w:name="List Table 5 Dark Accent 5" w:uiPriority="50"/>
+    <w:lsdException w:name="List Table 6 Colorful Accent 5" w:uiPriority="51"/>
+    <w:lsdException w:name="List Table 7 Colorful Accent 5" w:uiPriority="52"/>
+    <w:lsdException w:name="List Table 1 Light Accent 6" w:uiPriority="46"/>
+    <w:lsdException w:name="List Table 2 Accent 6" w:uiPriority="47"/>
+    <w:lsdException w:name="List Table 3 Accent 6" w:uiPriority="48"/>
+    <w:lsdException w:name="List Table 4 Accent 6" w:uiPriority="49"/>
+    <w:lsdException w:name="List Table 5 Dark Accent 6" w:uiPriority="50"/>
+    <w:lsdException w:name="List Table 6 Colorful Accent 6" w:uiPriority="51"/>
+    <w:lsdException w:name="List Table 7 Colorful Accent 6" w:uiPriority="52"/>
   </w:latentStyles>
   <w:style w:type="paragraph" w:default="1" w:styleId="Normal">
     <w:name w:val="Normal"/>
@@ -5946,7 +5135,7 @@
 </file>
 
 <file path=customXml/itemProps1.xml><?xml version="1.0" encoding="utf-8"?>
-<ds:datastoreItem xmlns:ds="http://schemas.openxmlformats.org/officeDocument/2006/customXml" ds:itemID="{C46057D4-7138-4E40-9796-1AB45789FE4A}">
+<ds:datastoreItem xmlns:ds="http://schemas.openxmlformats.org/officeDocument/2006/customXml" ds:itemID="{B17FF36B-6BB9-4EB2-A5A8-2C757E1119B3}">
   <ds:schemaRefs>
     <ds:schemaRef ds:uri="http://schemas.openxmlformats.org/officeDocument/2006/bibliography"/>
   </ds:schemaRefs>

</xml_diff>

<commit_message>
Added documentation for permanent option
</commit_message>
<xml_diff>
--- a/Zen of Paraffin.docx
+++ b/Zen of Paraffin.docx
@@ -31,8 +31,6 @@
       <w:r>
         <w:t>1</w:t>
       </w:r>
-      <w:bookmarkStart w:id="0" w:name="_GoBack"/>
-      <w:bookmarkEnd w:id="0"/>
     </w:p>
     <w:p>
       <w:pPr>
@@ -581,7 +579,10 @@
           </w:tcPr>
           <w:p>
             <w:r>
-              <w:t>-regExExclude “regex”</w:t>
+              <w:t>-p</w:t>
+            </w:r>
+            <w:r>
+              <w:t>ermanent</w:t>
             </w:r>
           </w:p>
         </w:tc>
@@ -594,17 +595,12 @@
               <w:cnfStyle w:val="000000010000" w:firstRow="0" w:lastRow="0" w:firstColumn="0" w:lastColumn="0" w:oddVBand="0" w:evenVBand="0" w:oddHBand="0" w:evenHBand="1" w:firstRowFirstColumn="0" w:firstRowLastColumn="0" w:lastRowFirstColumn="0" w:lastRowLastColumn="0"/>
             </w:pPr>
             <w:r>
-              <w:t xml:space="preserve">Adds regular expression exclusions to both files and directories. The regular expression specified must be in quotes to account for spaces. Also, all regular expressions are treated as case insensitive. </w:t>
-            </w:r>
-            <w:r>
-              <w:t xml:space="preserve">The regular expression is applied to filenames, not the containing directory, and directory names when enumerating directories. </w:t>
-            </w:r>
-            <w:r>
-              <w:t>Specify as many –</w:t>
-            </w:r>
-            <w:r>
-              <w:lastRenderedPageBreak/>
-              <w:t>regExExclude options as necessary.</w:t>
+              <w:t>This adds a P</w:t>
+            </w:r>
+            <w:bookmarkStart w:id="0" w:name="_GoBack"/>
+            <w:bookmarkEnd w:id="0"/>
+            <w:r>
+              <w:t>ermanent=yes clause to each component allowing the files to be permanently installed</w:t>
             </w:r>
           </w:p>
         </w:tc>
@@ -620,8 +616,7 @@
           </w:tcPr>
           <w:p>
             <w:r>
-              <w:lastRenderedPageBreak/>
-              <w:t>-verbose</w:t>
+              <w:t>-regExExclude “regex”</w:t>
             </w:r>
           </w:p>
         </w:tc>
@@ -634,10 +629,17 @@
               <w:cnfStyle w:val="000000100000" w:firstRow="0" w:lastRow="0" w:firstColumn="0" w:lastColumn="0" w:oddVBand="0" w:evenVBand="0" w:oddHBand="1" w:evenHBand="0" w:firstRowFirstColumn="0" w:firstRowLastColumn="0" w:lastRowFirstColumn="0" w:lastRowLastColumn="0"/>
             </w:pPr>
             <w:r>
-              <w:t>Shows verbose output</w:t>
-            </w:r>
-            <w:r>
-              <w:t>.</w:t>
+              <w:t xml:space="preserve">Adds regular expression exclusions to both files and directories. The regular expression specified must be in quotes to account for spaces. Also, all regular expressions are treated as case insensitive. </w:t>
+            </w:r>
+            <w:r>
+              <w:t xml:space="preserve">The regular </w:t>
+            </w:r>
+            <w:r>
+              <w:lastRenderedPageBreak/>
+              <w:t xml:space="preserve">expression is applied to filenames, not the containing directory, and directory names when enumerating directories. </w:t>
+            </w:r>
+            <w:r>
+              <w:t>Specify as many –regExExclude options as necessary.</w:t>
             </w:r>
           </w:p>
         </w:tc>
@@ -653,7 +655,8 @@
           </w:tcPr>
           <w:p>
             <w:r>
-              <w:t>-Win64var &lt;var&gt;</w:t>
+              <w:lastRenderedPageBreak/>
+              <w:t>-verbose</w:t>
             </w:r>
           </w:p>
         </w:tc>
@@ -664,6 +667,38 @@
           <w:p>
             <w:pPr>
               <w:cnfStyle w:val="000000010000" w:firstRow="0" w:lastRow="0" w:firstColumn="0" w:lastColumn="0" w:oddVBand="0" w:evenVBand="0" w:oddHBand="0" w:evenHBand="1" w:firstRowFirstColumn="0" w:firstRowLastColumn="0" w:lastRowFirstColumn="0" w:lastRowLastColumn="0"/>
+            </w:pPr>
+            <w:r>
+              <w:t>Shows verbose output</w:t>
+            </w:r>
+            <w:r>
+              <w:t>.</w:t>
+            </w:r>
+          </w:p>
+        </w:tc>
+      </w:tr>
+      <w:tr>
+        <w:trPr>
+          <w:cnfStyle w:val="000000100000" w:firstRow="0" w:lastRow="0" w:firstColumn="0" w:lastColumn="0" w:oddVBand="0" w:evenVBand="0" w:oddHBand="1" w:evenHBand="0" w:firstRowFirstColumn="0" w:firstRowLastColumn="0" w:lastRowFirstColumn="0" w:lastRowLastColumn="0"/>
+        </w:trPr>
+        <w:tc>
+          <w:tcPr>
+            <w:cnfStyle w:val="001000000000" w:firstRow="0" w:lastRow="0" w:firstColumn="1" w:lastColumn="0" w:oddVBand="0" w:evenVBand="0" w:oddHBand="0" w:evenHBand="0" w:firstRowFirstColumn="0" w:firstRowLastColumn="0" w:lastRowFirstColumn="0" w:lastRowLastColumn="0"/>
+            <w:tcW w:w="2808" w:type="dxa"/>
+          </w:tcPr>
+          <w:p>
+            <w:r>
+              <w:t>-Win64var &lt;var&gt;</w:t>
+            </w:r>
+          </w:p>
+        </w:tc>
+        <w:tc>
+          <w:tcPr>
+            <w:tcW w:w="6768" w:type="dxa"/>
+          </w:tcPr>
+          <w:p>
+            <w:pPr>
+              <w:cnfStyle w:val="000000100000" w:firstRow="0" w:lastRow="0" w:firstColumn="0" w:lastColumn="0" w:oddVBand="0" w:evenVBand="0" w:oddHBand="1" w:evenHBand="0" w:firstRowFirstColumn="0" w:firstRowLastColumn="0" w:lastRowFirstColumn="0" w:lastRowLastColumn="0"/>
             </w:pPr>
             <w:r>
               <w:t xml:space="preserve">If specified adds the Win64=”&lt;var&gt;” attribute to all components. In most cases you should not use this switch but instead specify the architecture with the WiX </w:t>
@@ -1003,7 +1038,11 @@
               <w:cnfStyle w:val="000000100000" w:firstRow="0" w:lastRow="0" w:firstColumn="0" w:lastColumn="0" w:oddVBand="0" w:evenVBand="0" w:oddHBand="1" w:evenHBand="0" w:firstRowFirstColumn="0" w:firstRowLastColumn="0" w:lastRowFirstColumn="0" w:lastRowLastColumn="0"/>
             </w:pPr>
             <w:r>
-              <w:t>Additional file extensions to not include in the Paraffin output that will be added to the ones specified when creating the file. You can specify as many –ext flags as you like. The &lt;ext&gt; specified does not need to include the leading period.</w:t>
+              <w:t xml:space="preserve">Additional file extensions to not include in the Paraffin output that will be added to the ones specified when creating the file. You can specify as </w:t>
+            </w:r>
+            <w:r>
+              <w:lastRenderedPageBreak/>
+              <w:t>many –ext flags as you like. The &lt;ext&gt; specified does not need to include the leading period.</w:t>
             </w:r>
           </w:p>
         </w:tc>
@@ -5135,7 +5174,7 @@
 </file>
 
 <file path=customXml/itemProps1.xml><?xml version="1.0" encoding="utf-8"?>
-<ds:datastoreItem xmlns:ds="http://schemas.openxmlformats.org/officeDocument/2006/customXml" ds:itemID="{B17FF36B-6BB9-4EB2-A5A8-2C757E1119B3}">
+<ds:datastoreItem xmlns:ds="http://schemas.openxmlformats.org/officeDocument/2006/customXml" ds:itemID="{37EF3A15-E3F0-4D45-8F12-895351CA95C2}">
   <ds:schemaRefs>
     <ds:schemaRef ds:uri="http://schemas.openxmlformats.org/officeDocument/2006/bibliography"/>
   </ds:schemaRefs>

</xml_diff>

<commit_message>
Revert "Added documentation for permanent option"
This reverts commit d1e1c9115220cc0a03406e97765f4ad147fa95fa.
</commit_message>
<xml_diff>
--- a/Zen of Paraffin.docx
+++ b/Zen of Paraffin.docx
@@ -31,6 +31,8 @@
       <w:r>
         <w:t>1</w:t>
       </w:r>
+      <w:bookmarkStart w:id="0" w:name="_GoBack"/>
+      <w:bookmarkEnd w:id="0"/>
     </w:p>
     <w:p>
       <w:pPr>
@@ -579,10 +581,7 @@
           </w:tcPr>
           <w:p>
             <w:r>
-              <w:t>-p</w:t>
-            </w:r>
-            <w:r>
-              <w:t>ermanent</w:t>
+              <w:t>-regExExclude “regex”</w:t>
             </w:r>
           </w:p>
         </w:tc>
@@ -595,12 +594,17 @@
               <w:cnfStyle w:val="000000010000" w:firstRow="0" w:lastRow="0" w:firstColumn="0" w:lastColumn="0" w:oddVBand="0" w:evenVBand="0" w:oddHBand="0" w:evenHBand="1" w:firstRowFirstColumn="0" w:firstRowLastColumn="0" w:lastRowFirstColumn="0" w:lastRowLastColumn="0"/>
             </w:pPr>
             <w:r>
-              <w:t>This adds a P</w:t>
-            </w:r>
-            <w:bookmarkStart w:id="0" w:name="_GoBack"/>
-            <w:bookmarkEnd w:id="0"/>
-            <w:r>
-              <w:t>ermanent=yes clause to each component allowing the files to be permanently installed</w:t>
+              <w:t xml:space="preserve">Adds regular expression exclusions to both files and directories. The regular expression specified must be in quotes to account for spaces. Also, all regular expressions are treated as case insensitive. </w:t>
+            </w:r>
+            <w:r>
+              <w:t xml:space="preserve">The regular expression is applied to filenames, not the containing directory, and directory names when enumerating directories. </w:t>
+            </w:r>
+            <w:r>
+              <w:t>Specify as many –</w:t>
+            </w:r>
+            <w:r>
+              <w:lastRenderedPageBreak/>
+              <w:t>regExExclude options as necessary.</w:t>
             </w:r>
           </w:p>
         </w:tc>
@@ -616,7 +620,8 @@
           </w:tcPr>
           <w:p>
             <w:r>
-              <w:t>-regExExclude “regex”</w:t>
+              <w:lastRenderedPageBreak/>
+              <w:t>-verbose</w:t>
             </w:r>
           </w:p>
         </w:tc>
@@ -629,17 +634,10 @@
               <w:cnfStyle w:val="000000100000" w:firstRow="0" w:lastRow="0" w:firstColumn="0" w:lastColumn="0" w:oddVBand="0" w:evenVBand="0" w:oddHBand="1" w:evenHBand="0" w:firstRowFirstColumn="0" w:firstRowLastColumn="0" w:lastRowFirstColumn="0" w:lastRowLastColumn="0"/>
             </w:pPr>
             <w:r>
-              <w:t xml:space="preserve">Adds regular expression exclusions to both files and directories. The regular expression specified must be in quotes to account for spaces. Also, all regular expressions are treated as case insensitive. </w:t>
-            </w:r>
-            <w:r>
-              <w:t xml:space="preserve">The regular </w:t>
-            </w:r>
-            <w:r>
-              <w:lastRenderedPageBreak/>
-              <w:t xml:space="preserve">expression is applied to filenames, not the containing directory, and directory names when enumerating directories. </w:t>
-            </w:r>
-            <w:r>
-              <w:t>Specify as many –regExExclude options as necessary.</w:t>
+              <w:t>Shows verbose output</w:t>
+            </w:r>
+            <w:r>
+              <w:t>.</w:t>
             </w:r>
           </w:p>
         </w:tc>
@@ -655,8 +653,7 @@
           </w:tcPr>
           <w:p>
             <w:r>
-              <w:lastRenderedPageBreak/>
-              <w:t>-verbose</w:t>
+              <w:t>-Win64var &lt;var&gt;</w:t>
             </w:r>
           </w:p>
         </w:tc>
@@ -667,38 +664,6 @@
           <w:p>
             <w:pPr>
               <w:cnfStyle w:val="000000010000" w:firstRow="0" w:lastRow="0" w:firstColumn="0" w:lastColumn="0" w:oddVBand="0" w:evenVBand="0" w:oddHBand="0" w:evenHBand="1" w:firstRowFirstColumn="0" w:firstRowLastColumn="0" w:lastRowFirstColumn="0" w:lastRowLastColumn="0"/>
-            </w:pPr>
-            <w:r>
-              <w:t>Shows verbose output</w:t>
-            </w:r>
-            <w:r>
-              <w:t>.</w:t>
-            </w:r>
-          </w:p>
-        </w:tc>
-      </w:tr>
-      <w:tr>
-        <w:trPr>
-          <w:cnfStyle w:val="000000100000" w:firstRow="0" w:lastRow="0" w:firstColumn="0" w:lastColumn="0" w:oddVBand="0" w:evenVBand="0" w:oddHBand="1" w:evenHBand="0" w:firstRowFirstColumn="0" w:firstRowLastColumn="0" w:lastRowFirstColumn="0" w:lastRowLastColumn="0"/>
-        </w:trPr>
-        <w:tc>
-          <w:tcPr>
-            <w:cnfStyle w:val="001000000000" w:firstRow="0" w:lastRow="0" w:firstColumn="1" w:lastColumn="0" w:oddVBand="0" w:evenVBand="0" w:oddHBand="0" w:evenHBand="0" w:firstRowFirstColumn="0" w:firstRowLastColumn="0" w:lastRowFirstColumn="0" w:lastRowLastColumn="0"/>
-            <w:tcW w:w="2808" w:type="dxa"/>
-          </w:tcPr>
-          <w:p>
-            <w:r>
-              <w:t>-Win64var &lt;var&gt;</w:t>
-            </w:r>
-          </w:p>
-        </w:tc>
-        <w:tc>
-          <w:tcPr>
-            <w:tcW w:w="6768" w:type="dxa"/>
-          </w:tcPr>
-          <w:p>
-            <w:pPr>
-              <w:cnfStyle w:val="000000100000" w:firstRow="0" w:lastRow="0" w:firstColumn="0" w:lastColumn="0" w:oddVBand="0" w:evenVBand="0" w:oddHBand="1" w:evenHBand="0" w:firstRowFirstColumn="0" w:firstRowLastColumn="0" w:lastRowFirstColumn="0" w:lastRowLastColumn="0"/>
             </w:pPr>
             <w:r>
               <w:t xml:space="preserve">If specified adds the Win64=”&lt;var&gt;” attribute to all components. In most cases you should not use this switch but instead specify the architecture with the WiX </w:t>
@@ -1038,11 +1003,7 @@
               <w:cnfStyle w:val="000000100000" w:firstRow="0" w:lastRow="0" w:firstColumn="0" w:lastColumn="0" w:oddVBand="0" w:evenVBand="0" w:oddHBand="1" w:evenHBand="0" w:firstRowFirstColumn="0" w:firstRowLastColumn="0" w:lastRowFirstColumn="0" w:lastRowLastColumn="0"/>
             </w:pPr>
             <w:r>
-              <w:t xml:space="preserve">Additional file extensions to not include in the Paraffin output that will be added to the ones specified when creating the file. You can specify as </w:t>
-            </w:r>
-            <w:r>
-              <w:lastRenderedPageBreak/>
-              <w:t>many –ext flags as you like. The &lt;ext&gt; specified does not need to include the leading period.</w:t>
+              <w:t>Additional file extensions to not include in the Paraffin output that will be added to the ones specified when creating the file. You can specify as many –ext flags as you like. The &lt;ext&gt; specified does not need to include the leading period.</w:t>
             </w:r>
           </w:p>
         </w:tc>
@@ -5174,7 +5135,7 @@
 </file>
 
 <file path=customXml/itemProps1.xml><?xml version="1.0" encoding="utf-8"?>
-<ds:datastoreItem xmlns:ds="http://schemas.openxmlformats.org/officeDocument/2006/customXml" ds:itemID="{37EF3A15-E3F0-4D45-8F12-895351CA95C2}">
+<ds:datastoreItem xmlns:ds="http://schemas.openxmlformats.org/officeDocument/2006/customXml" ds:itemID="{B17FF36B-6BB9-4EB2-A5A8-2C757E1119B3}">
   <ds:schemaRefs>
     <ds:schemaRef ds:uri="http://schemas.openxmlformats.org/officeDocument/2006/bibliography"/>
   </ds:schemaRefs>

</xml_diff>

<commit_message>
Added documentation for -permanent feature
</commit_message>
<xml_diff>
--- a/Zen of Paraffin.docx
+++ b/Zen of Paraffin.docx
@@ -31,8 +31,6 @@
       <w:r>
         <w:t>1</w:t>
       </w:r>
-      <w:bookmarkStart w:id="0" w:name="_GoBack"/>
-      <w:bookmarkEnd w:id="0"/>
     </w:p>
     <w:p>
       <w:pPr>
@@ -581,7 +579,7 @@
           </w:tcPr>
           <w:p>
             <w:r>
-              <w:t>-regExExclude “regex”</w:t>
+              <w:t>-permanent</w:t>
             </w:r>
           </w:p>
         </w:tc>
@@ -594,18 +592,10 @@
               <w:cnfStyle w:val="000000010000" w:firstRow="0" w:lastRow="0" w:firstColumn="0" w:lastColumn="0" w:oddVBand="0" w:evenVBand="0" w:oddHBand="0" w:evenHBand="1" w:firstRowFirstColumn="0" w:firstRowLastColumn="0" w:lastRowFirstColumn="0" w:lastRowLastColumn="0"/>
             </w:pPr>
             <w:r>
-              <w:t xml:space="preserve">Adds regular expression exclusions to both files and directories. The regular expression specified must be in quotes to account for spaces. Also, all regular expressions are treated as case insensitive. </w:t>
-            </w:r>
-            <w:r>
-              <w:t xml:space="preserve">The regular expression is applied to filenames, not the containing directory, and directory names when enumerating directories. </w:t>
-            </w:r>
-            <w:r>
-              <w:t>Specify as many –</w:t>
-            </w:r>
-            <w:r>
-              <w:lastRenderedPageBreak/>
-              <w:t>regExExclude options as necessary.</w:t>
-            </w:r>
+              <w:t>This adds a Permanent=”yes” clause to each component created allowing the files to be permanently installed</w:t>
+            </w:r>
+            <w:bookmarkStart w:id="0" w:name="_GoBack"/>
+            <w:bookmarkEnd w:id="0"/>
           </w:p>
         </w:tc>
       </w:tr>
@@ -620,8 +610,7 @@
           </w:tcPr>
           <w:p>
             <w:r>
-              <w:lastRenderedPageBreak/>
-              <w:t>-verbose</w:t>
+              <w:t>-regExExclude “regex”</w:t>
             </w:r>
           </w:p>
         </w:tc>
@@ -634,10 +623,17 @@
               <w:cnfStyle w:val="000000100000" w:firstRow="0" w:lastRow="0" w:firstColumn="0" w:lastColumn="0" w:oddVBand="0" w:evenVBand="0" w:oddHBand="1" w:evenHBand="0" w:firstRowFirstColumn="0" w:firstRowLastColumn="0" w:lastRowFirstColumn="0" w:lastRowLastColumn="0"/>
             </w:pPr>
             <w:r>
-              <w:t>Shows verbose output</w:t>
-            </w:r>
-            <w:r>
-              <w:t>.</w:t>
+              <w:t xml:space="preserve">Adds regular expression exclusions to both files and directories. The regular expression specified must be in quotes to account for spaces. Also, all regular expressions are treated as case insensitive. </w:t>
+            </w:r>
+            <w:r>
+              <w:t xml:space="preserve">The regular </w:t>
+            </w:r>
+            <w:r>
+              <w:lastRenderedPageBreak/>
+              <w:t xml:space="preserve">expression is applied to filenames, not the containing directory, and directory names when enumerating directories. </w:t>
+            </w:r>
+            <w:r>
+              <w:t>Specify as many –regExExclude options as necessary.</w:t>
             </w:r>
           </w:p>
         </w:tc>
@@ -653,7 +649,8 @@
           </w:tcPr>
           <w:p>
             <w:r>
-              <w:t>-Win64var &lt;var&gt;</w:t>
+              <w:lastRenderedPageBreak/>
+              <w:t>-verbose</w:t>
             </w:r>
           </w:p>
         </w:tc>
@@ -664,6 +661,38 @@
           <w:p>
             <w:pPr>
               <w:cnfStyle w:val="000000010000" w:firstRow="0" w:lastRow="0" w:firstColumn="0" w:lastColumn="0" w:oddVBand="0" w:evenVBand="0" w:oddHBand="0" w:evenHBand="1" w:firstRowFirstColumn="0" w:firstRowLastColumn="0" w:lastRowFirstColumn="0" w:lastRowLastColumn="0"/>
+            </w:pPr>
+            <w:r>
+              <w:t>Shows verbose output</w:t>
+            </w:r>
+            <w:r>
+              <w:t>.</w:t>
+            </w:r>
+          </w:p>
+        </w:tc>
+      </w:tr>
+      <w:tr>
+        <w:trPr>
+          <w:cnfStyle w:val="000000100000" w:firstRow="0" w:lastRow="0" w:firstColumn="0" w:lastColumn="0" w:oddVBand="0" w:evenVBand="0" w:oddHBand="1" w:evenHBand="0" w:firstRowFirstColumn="0" w:firstRowLastColumn="0" w:lastRowFirstColumn="0" w:lastRowLastColumn="0"/>
+        </w:trPr>
+        <w:tc>
+          <w:tcPr>
+            <w:cnfStyle w:val="001000000000" w:firstRow="0" w:lastRow="0" w:firstColumn="1" w:lastColumn="0" w:oddVBand="0" w:evenVBand="0" w:oddHBand="0" w:evenHBand="0" w:firstRowFirstColumn="0" w:firstRowLastColumn="0" w:lastRowFirstColumn="0" w:lastRowLastColumn="0"/>
+            <w:tcW w:w="2808" w:type="dxa"/>
+          </w:tcPr>
+          <w:p>
+            <w:r>
+              <w:t>-Win64var &lt;var&gt;</w:t>
+            </w:r>
+          </w:p>
+        </w:tc>
+        <w:tc>
+          <w:tcPr>
+            <w:tcW w:w="6768" w:type="dxa"/>
+          </w:tcPr>
+          <w:p>
+            <w:pPr>
+              <w:cnfStyle w:val="000000100000" w:firstRow="0" w:lastRow="0" w:firstColumn="0" w:lastColumn="0" w:oddVBand="0" w:evenVBand="0" w:oddHBand="1" w:evenHBand="0" w:firstRowFirstColumn="0" w:firstRowLastColumn="0" w:lastRowFirstColumn="0" w:lastRowLastColumn="0"/>
             </w:pPr>
             <w:r>
               <w:t xml:space="preserve">If specified adds the Win64=”&lt;var&gt;” attribute to all components. In most cases you should not use this switch but instead specify the architecture with the WiX </w:t>
@@ -1003,7 +1032,11 @@
               <w:cnfStyle w:val="000000100000" w:firstRow="0" w:lastRow="0" w:firstColumn="0" w:lastColumn="0" w:oddVBand="0" w:evenVBand="0" w:oddHBand="1" w:evenHBand="0" w:firstRowFirstColumn="0" w:firstRowLastColumn="0" w:lastRowFirstColumn="0" w:lastRowLastColumn="0"/>
             </w:pPr>
             <w:r>
-              <w:t>Additional file extensions to not include in the Paraffin output that will be added to the ones specified when creating the file. You can specify as many –ext flags as you like. The &lt;ext&gt; specified does not need to include the leading period.</w:t>
+              <w:t xml:space="preserve">Additional file extensions to not include in the Paraffin output that will be added to the ones specified when creating the file. You can specify as </w:t>
+            </w:r>
+            <w:r>
+              <w:lastRenderedPageBreak/>
+              <w:t>many –ext flags as you like. The &lt;ext&gt; specified does not need to include the leading period.</w:t>
             </w:r>
           </w:p>
         </w:tc>
@@ -5135,7 +5168,7 @@
 </file>
 
 <file path=customXml/itemProps1.xml><?xml version="1.0" encoding="utf-8"?>
-<ds:datastoreItem xmlns:ds="http://schemas.openxmlformats.org/officeDocument/2006/customXml" ds:itemID="{B17FF36B-6BB9-4EB2-A5A8-2C757E1119B3}">
+<ds:datastoreItem xmlns:ds="http://schemas.openxmlformats.org/officeDocument/2006/customXml" ds:itemID="{734B579E-C092-4881-B52B-57281236177A}">
   <ds:schemaRefs>
     <ds:schemaRef ds:uri="http://schemas.openxmlformats.org/officeDocument/2006/bibliography"/>
   </ds:schemaRefs>

</xml_diff>